<commit_message>
commit security update - gw key store headline added
</commit_message>
<xml_diff>
--- a/domibusConnector/domibusConnectorDocumentation/src/main/resources/docs/e-Codex_key_trust_stores.docx
+++ b/domibusConnector/domibusConnectorDocumentation/src/main/resources/docs/e-Codex_key_trust_stores.docx
@@ -33,25 +33,7 @@
           <w:sz w:val="48"/>
           <w:szCs w:val="48"/>
         </w:rPr>
-        <w:t xml:space="preserve">Required certificates, key- and </w:t>
-      </w:r>
-      <w:proofErr w:type="spellStart"/>
-      <w:r>
-        <w:rPr>
-          <w:rFonts w:cs="Calibri"/>
-          <w:sz w:val="48"/>
-          <w:szCs w:val="48"/>
-        </w:rPr>
-        <w:t>truststores</w:t>
-      </w:r>
-      <w:proofErr w:type="spellEnd"/>
-      <w:r>
-        <w:rPr>
-          <w:rFonts w:cs="Calibri"/>
-          <w:sz w:val="48"/>
-          <w:szCs w:val="48"/>
-        </w:rPr>
-        <w:t xml:space="preserve"> in the e-Codex environment</w:t>
+        <w:t>Required certificates, key- and truststores in the e-Codex environment</w:t>
       </w:r>
     </w:p>
     <w:p>
@@ -1862,8 +1844,6 @@
           </w:rPr>
           <w:t>Connector security truststore</w:t>
         </w:r>
-        <w:bookmarkStart w:id="2" w:name="_GoBack"/>
-        <w:bookmarkEnd w:id="2"/>
         <w:r>
           <w:rPr>
             <w:noProof/>
@@ -2130,31 +2110,32 @@
       <w:pPr>
         <w:pStyle w:val="berschrift1"/>
       </w:pPr>
-      <w:bookmarkStart w:id="3" w:name="_Toc262563087"/>
-      <w:bookmarkStart w:id="4" w:name="_Toc262563088"/>
-      <w:bookmarkStart w:id="5" w:name="_Toc262563089"/>
-      <w:bookmarkStart w:id="6" w:name="_Toc262563090"/>
-      <w:bookmarkStart w:id="7" w:name="_Toc262563091"/>
-      <w:bookmarkStart w:id="8" w:name="_Toc262563092"/>
-      <w:bookmarkStart w:id="9" w:name="_Toc262563093"/>
-      <w:bookmarkStart w:id="10" w:name="_Toc262563094"/>
-      <w:bookmarkStart w:id="11" w:name="_Toc237761099"/>
-      <w:bookmarkStart w:id="12" w:name="_Toc262563095"/>
-      <w:bookmarkStart w:id="13" w:name="_Toc262563096"/>
-      <w:bookmarkStart w:id="14" w:name="_Toc262563097"/>
-      <w:bookmarkStart w:id="15" w:name="_Toc237761101"/>
-      <w:bookmarkStart w:id="16" w:name="_Toc237761102"/>
-      <w:bookmarkStart w:id="17" w:name="_Toc237761103"/>
-      <w:bookmarkStart w:id="18" w:name="_Toc237761104"/>
-      <w:bookmarkStart w:id="19" w:name="_Toc237761225"/>
-      <w:bookmarkStart w:id="20" w:name="_Toc237761232"/>
-      <w:bookmarkStart w:id="21" w:name="_Toc262563098"/>
-      <w:bookmarkStart w:id="22" w:name="_Toc262563099"/>
-      <w:bookmarkStart w:id="23" w:name="_Toc262563100"/>
-      <w:bookmarkStart w:id="24" w:name="_Ref249346667"/>
-      <w:bookmarkStart w:id="25" w:name="_Toc253127250"/>
-      <w:bookmarkStart w:id="26" w:name="_Toc284064451"/>
-      <w:bookmarkStart w:id="27" w:name="_Toc513612562"/>
+      <w:bookmarkStart w:id="2" w:name="_Toc262563087"/>
+      <w:bookmarkStart w:id="3" w:name="_Toc262563088"/>
+      <w:bookmarkStart w:id="4" w:name="_Toc262563089"/>
+      <w:bookmarkStart w:id="5" w:name="_Toc262563090"/>
+      <w:bookmarkStart w:id="6" w:name="_Toc262563091"/>
+      <w:bookmarkStart w:id="7" w:name="_Toc262563092"/>
+      <w:bookmarkStart w:id="8" w:name="_Toc262563093"/>
+      <w:bookmarkStart w:id="9" w:name="_Toc262563094"/>
+      <w:bookmarkStart w:id="10" w:name="_Toc237761099"/>
+      <w:bookmarkStart w:id="11" w:name="_Toc262563095"/>
+      <w:bookmarkStart w:id="12" w:name="_Toc262563096"/>
+      <w:bookmarkStart w:id="13" w:name="_Toc262563097"/>
+      <w:bookmarkStart w:id="14" w:name="_Toc237761101"/>
+      <w:bookmarkStart w:id="15" w:name="_Toc237761102"/>
+      <w:bookmarkStart w:id="16" w:name="_Toc237761103"/>
+      <w:bookmarkStart w:id="17" w:name="_Toc237761104"/>
+      <w:bookmarkStart w:id="18" w:name="_Toc237761225"/>
+      <w:bookmarkStart w:id="19" w:name="_Toc237761232"/>
+      <w:bookmarkStart w:id="20" w:name="_Toc262563098"/>
+      <w:bookmarkStart w:id="21" w:name="_Toc262563099"/>
+      <w:bookmarkStart w:id="22" w:name="_Toc262563100"/>
+      <w:bookmarkStart w:id="23" w:name="_Ref249346667"/>
+      <w:bookmarkStart w:id="24" w:name="_Toc253127250"/>
+      <w:bookmarkStart w:id="25" w:name="_Toc284064451"/>
+      <w:bookmarkStart w:id="26" w:name="_Toc513612562"/>
+      <w:bookmarkEnd w:id="2"/>
       <w:bookmarkEnd w:id="3"/>
       <w:bookmarkEnd w:id="4"/>
       <w:bookmarkEnd w:id="5"/>
@@ -2175,35 +2156,79 @@
       <w:bookmarkEnd w:id="20"/>
       <w:bookmarkEnd w:id="21"/>
       <w:bookmarkEnd w:id="22"/>
-      <w:bookmarkEnd w:id="23"/>
       <w:r>
         <w:lastRenderedPageBreak/>
         <w:t>Introduction</w:t>
       </w:r>
+      <w:bookmarkEnd w:id="23"/>
       <w:bookmarkEnd w:id="24"/>
       <w:bookmarkEnd w:id="25"/>
       <w:bookmarkEnd w:id="26"/>
+    </w:p>
+    <w:p>
+      <w:pPr>
+        <w:pStyle w:val="berschrift2"/>
+      </w:pPr>
+      <w:bookmarkStart w:id="27" w:name="_Toc126034722"/>
+      <w:bookmarkStart w:id="28" w:name="_Toc253127251"/>
+      <w:bookmarkStart w:id="29" w:name="_Toc284064452"/>
+      <w:bookmarkStart w:id="30" w:name="_Toc513612563"/>
+      <w:r>
+        <w:t>Scope and Objective</w:t>
+      </w:r>
       <w:bookmarkEnd w:id="27"/>
+      <w:r>
+        <w:t xml:space="preserve"> of </w:t>
+      </w:r>
+      <w:bookmarkEnd w:id="28"/>
+      <w:bookmarkEnd w:id="29"/>
+      <w:r>
+        <w:t>this document</w:t>
+      </w:r>
+      <w:bookmarkEnd w:id="30"/>
+    </w:p>
+    <w:p>
+      <w:pPr>
+        <w:spacing w:before="120" w:after="120"/>
+        <w:rPr>
+          <w:rFonts w:cs="Calibri"/>
+        </w:rPr>
+      </w:pPr>
+      <w:r>
+        <w:rPr>
+          <w:rFonts w:cs="Calibri"/>
+        </w:rPr>
+        <w:t>As there are several levels of security within the e-Codex environment, there is also the requirement to use different certificates to fulfil those security requirements. This document explains in examples what certificates, keys and stores are used within the e-Codex building blocks. It also explains some basic security features and what the purposes of those are.</w:t>
+      </w:r>
+    </w:p>
+    <w:p>
+      <w:pPr>
+        <w:spacing w:before="120" w:after="120"/>
+        <w:rPr>
+          <w:rFonts w:cs="Calibri"/>
+        </w:rPr>
+      </w:pPr>
+      <w:r>
+        <w:rPr>
+          <w:rFonts w:cs="Calibri"/>
+        </w:rPr>
+        <w:t>After reading this document clarity should be given on what certificates are required, how to gain them and which stores should hold them.</w:t>
+      </w:r>
+    </w:p>
+    <w:p>
+      <w:pPr>
+        <w:rPr>
+          <w:rFonts w:cs="Calibri"/>
+        </w:rPr>
+      </w:pPr>
     </w:p>
     <w:p>
       <w:pPr>
         <w:pStyle w:val="berschrift2"/>
       </w:pPr>
-      <w:bookmarkStart w:id="28" w:name="_Toc126034722"/>
-      <w:bookmarkStart w:id="29" w:name="_Toc253127251"/>
-      <w:bookmarkStart w:id="30" w:name="_Toc284064452"/>
-      <w:bookmarkStart w:id="31" w:name="_Toc513612563"/>
-      <w:r>
-        <w:t>Scope and Objective</w:t>
-      </w:r>
-      <w:bookmarkEnd w:id="28"/>
-      <w:r>
-        <w:t xml:space="preserve"> of </w:t>
-      </w:r>
-      <w:bookmarkEnd w:id="29"/>
-      <w:bookmarkEnd w:id="30"/>
-      <w:r>
-        <w:t>this document</w:t>
+      <w:bookmarkStart w:id="31" w:name="_Toc513612564"/>
+      <w:r>
+        <w:t>Transport layer security (TLS/SSL)</w:t>
       </w:r>
       <w:bookmarkEnd w:id="31"/>
     </w:p>
@@ -2218,7 +2243,31 @@
         <w:rPr>
           <w:rFonts w:cs="Calibri"/>
         </w:rPr>
-        <w:t>As there are several levels of security within the e-Codex environment, there is also the requirement to use different certificates to fulfil those security requirements. This document explains in examples what certificates, keys and stores are used within the e-Codex building blocks. It also explains some basic security features and what the purposes of those are.</w:t>
+        <w:t xml:space="preserve">This document does not describe in detail how the transport layer security (TLS/SSL) works. This is mostly dependent on the infrastructure used and mostly terminated by the web containers or web servers. </w:t>
+      </w:r>
+      <w:r>
+        <w:rPr>
+          <w:rFonts w:cs="Calibri"/>
+        </w:rPr>
+        <w:t xml:space="preserve">With applications not running in web servers, like the “domibusConnectorClient-Standalone”, the Java Runtime Environment (JRE) handles the certificate handling for transport layer security. </w:t>
+      </w:r>
+      <w:r>
+        <w:rPr>
+          <w:rFonts w:cs="Calibri"/>
+        </w:rPr>
+        <w:t xml:space="preserve">Therefore a basic knowledge on </w:t>
+      </w:r>
+      <w:r>
+        <w:rPr>
+          <w:rFonts w:cs="Calibri"/>
+        </w:rPr>
+        <w:t>TLS/</w:t>
+      </w:r>
+      <w:r>
+        <w:rPr>
+          <w:rFonts w:cs="Calibri"/>
+        </w:rPr>
+        <w:t>SSL security mechanisms should be given.</w:t>
       </w:r>
     </w:p>
     <w:p>
@@ -2228,113 +2277,30 @@
           <w:rFonts w:cs="Calibri"/>
         </w:rPr>
       </w:pPr>
-      <w:r>
-        <w:rPr>
-          <w:rFonts w:cs="Calibri"/>
-        </w:rPr>
-        <w:t>After reading this document clarity should be given on what certificates are required, how to gain them and which stores should hold them.</w:t>
-      </w:r>
-    </w:p>
-    <w:p>
-      <w:pPr>
-        <w:rPr>
-          <w:rFonts w:cs="Calibri"/>
-        </w:rPr>
-      </w:pPr>
     </w:p>
     <w:p>
       <w:pPr>
         <w:pStyle w:val="berschrift2"/>
       </w:pPr>
-      <w:bookmarkStart w:id="32" w:name="_Toc513612564"/>
-      <w:r>
-        <w:t>Transport layer security (TLS/SSL)</w:t>
-      </w:r>
+      <w:bookmarkStart w:id="32" w:name="_Toc237761084"/>
+      <w:bookmarkStart w:id="33" w:name="_Toc237761085"/>
+      <w:bookmarkStart w:id="34" w:name="_Toc237761088"/>
+      <w:bookmarkStart w:id="35" w:name="_Toc237761091"/>
+      <w:bookmarkStart w:id="36" w:name="_Toc237761093"/>
+      <w:bookmarkStart w:id="37" w:name="_Toc237761095"/>
+      <w:bookmarkStart w:id="38" w:name="_The_gateway_component"/>
+      <w:bookmarkStart w:id="39" w:name="_Toc513612565"/>
       <w:bookmarkEnd w:id="32"/>
-    </w:p>
-    <w:p>
-      <w:pPr>
-        <w:spacing w:before="120" w:after="120"/>
-        <w:rPr>
-          <w:rFonts w:cs="Calibri"/>
-        </w:rPr>
-      </w:pPr>
-      <w:r>
-        <w:rPr>
-          <w:rFonts w:cs="Calibri"/>
-        </w:rPr>
-        <w:t xml:space="preserve">This document does not describe in detail how the transport layer security (TLS/SSL) works. This is mostly dependent on the infrastructure used and mostly terminated by the web containers or web servers. </w:t>
-      </w:r>
-      <w:r>
-        <w:rPr>
-          <w:rFonts w:cs="Calibri"/>
-        </w:rPr>
-        <w:t>With applications not running in web servers, like the “</w:t>
-      </w:r>
-      <w:proofErr w:type="spellStart"/>
-      <w:r>
-        <w:rPr>
-          <w:rFonts w:cs="Calibri"/>
-        </w:rPr>
-        <w:t>domibusConnectorClient</w:t>
-      </w:r>
-      <w:proofErr w:type="spellEnd"/>
-      <w:r>
-        <w:rPr>
-          <w:rFonts w:cs="Calibri"/>
-        </w:rPr>
-        <w:t xml:space="preserve">-Standalone”, the Java Runtime Environment (JRE) handles the certificate handling for transport layer security. </w:t>
-      </w:r>
-      <w:r>
-        <w:rPr>
-          <w:rFonts w:cs="Calibri"/>
-        </w:rPr>
-        <w:t xml:space="preserve">Therefore a basic knowledge on </w:t>
-      </w:r>
-      <w:r>
-        <w:rPr>
-          <w:rFonts w:cs="Calibri"/>
-        </w:rPr>
-        <w:t>TLS/</w:t>
-      </w:r>
-      <w:r>
-        <w:rPr>
-          <w:rFonts w:cs="Calibri"/>
-        </w:rPr>
-        <w:t>SSL security mechanisms should be given.</w:t>
-      </w:r>
-    </w:p>
-    <w:p>
-      <w:pPr>
-        <w:spacing w:before="120" w:after="120"/>
-        <w:rPr>
-          <w:rFonts w:cs="Calibri"/>
-        </w:rPr>
-      </w:pPr>
-    </w:p>
-    <w:p>
-      <w:pPr>
-        <w:pStyle w:val="berschrift2"/>
-      </w:pPr>
-      <w:bookmarkStart w:id="33" w:name="_Toc237761084"/>
-      <w:bookmarkStart w:id="34" w:name="_Toc237761085"/>
-      <w:bookmarkStart w:id="35" w:name="_Toc237761088"/>
-      <w:bookmarkStart w:id="36" w:name="_Toc237761091"/>
-      <w:bookmarkStart w:id="37" w:name="_Toc237761093"/>
-      <w:bookmarkStart w:id="38" w:name="_Toc237761095"/>
-      <w:bookmarkStart w:id="39" w:name="_The_gateway_component"/>
-      <w:bookmarkStart w:id="40" w:name="_Toc513612565"/>
       <w:bookmarkEnd w:id="33"/>
       <w:bookmarkEnd w:id="34"/>
       <w:bookmarkEnd w:id="35"/>
       <w:bookmarkEnd w:id="36"/>
       <w:bookmarkEnd w:id="37"/>
       <w:bookmarkEnd w:id="38"/>
+      <w:r>
+        <w:t>The gateway component</w:t>
+      </w:r>
       <w:bookmarkEnd w:id="39"/>
-      <w:r>
-        <w:t>The gateway component</w:t>
-      </w:r>
-      <w:bookmarkEnd w:id="40"/>
     </w:p>
     <w:p>
       <w:pPr>
@@ -2346,21 +2312,20 @@
         <w:rPr>
           <w:rFonts w:cs="Calibri"/>
         </w:rPr>
-        <w:t>In this document also keys and stores used within the gateway are described. As an example for the gateway, the e-Codex gateway “</w:t>
-      </w:r>
-      <w:proofErr w:type="spellStart"/>
-      <w:r>
+        <w:t xml:space="preserve">In this document also keys and stores used within the gateway are described. As an example for the gateway, the e-Codex gateway “domibus” is used. </w:t>
+      </w:r>
+    </w:p>
+    <w:p>
+      <w:pPr>
         <w:rPr>
           <w:rFonts w:cs="Calibri"/>
         </w:rPr>
-        <w:t>domibus</w:t>
-      </w:r>
-      <w:proofErr w:type="spellEnd"/>
+      </w:pPr>
       <w:r>
         <w:rPr>
           <w:rFonts w:cs="Calibri"/>
         </w:rPr>
-        <w:t xml:space="preserve">” is used. </w:t>
+        <w:t>There are other AS4/ebms3 compliant gateway vendors available that can be used in the e-Codex environment.</w:t>
       </w:r>
     </w:p>
     <w:p>
@@ -2373,7 +2338,7 @@
         <w:rPr>
           <w:rFonts w:cs="Calibri"/>
         </w:rPr>
-        <w:t>There are other AS4/ebms3 compliant gateway vendors available that can be used in the e-Codex environment.</w:t>
+        <w:t>While describing the usage and purposes of stores and keys on the gateway level, this document does not describe how to install and configure them on the gateway.</w:t>
       </w:r>
     </w:p>
     <w:p>
@@ -2386,7 +2351,7 @@
         <w:rPr>
           <w:rFonts w:cs="Calibri"/>
         </w:rPr>
-        <w:t>While describing the usage and purposes of stores and keys on the gateway level, this document does not describe how to install and configure them on the gateway.</w:t>
+        <w:t>Please use the documentation of the gateway vendor used within your environment.</w:t>
       </w:r>
     </w:p>
     <w:p>
@@ -2399,34 +2364,7 @@
         <w:rPr>
           <w:rFonts w:cs="Calibri"/>
         </w:rPr>
-        <w:t>Please use the documentation of the gateway vendor used within your environment.</w:t>
-      </w:r>
-    </w:p>
-    <w:p>
-      <w:pPr>
-        <w:rPr>
-          <w:rFonts w:cs="Calibri"/>
-        </w:rPr>
-      </w:pPr>
-      <w:r>
-        <w:rPr>
-          <w:rFonts w:cs="Calibri"/>
-        </w:rPr>
-        <w:t xml:space="preserve">For the </w:t>
-      </w:r>
-      <w:proofErr w:type="spellStart"/>
-      <w:r>
-        <w:rPr>
-          <w:rFonts w:cs="Calibri"/>
-        </w:rPr>
-        <w:t>domibus</w:t>
-      </w:r>
-      <w:proofErr w:type="spellEnd"/>
-      <w:r>
-        <w:rPr>
-          <w:rFonts w:cs="Calibri"/>
-        </w:rPr>
-        <w:t xml:space="preserve"> gateway such documentation can be found following this link:</w:t>
+        <w:t>For the domibus gateway such documentation can be found following this link:</w:t>
       </w:r>
     </w:p>
     <w:p>
@@ -2457,79 +2395,79 @@
       <w:pPr>
         <w:pStyle w:val="berschrift2"/>
       </w:pPr>
-      <w:bookmarkStart w:id="41" w:name="_Toc513612566"/>
+      <w:bookmarkStart w:id="40" w:name="_Toc513612566"/>
       <w:r>
         <w:t>Types of certificates</w:t>
       </w:r>
       <w:r>
         <w:t>/key pairs</w:t>
       </w:r>
+      <w:bookmarkEnd w:id="40"/>
+    </w:p>
+    <w:p>
+      <w:pPr>
+        <w:rPr>
+          <w:lang w:eastAsia="de-DE"/>
+        </w:rPr>
+      </w:pPr>
+      <w:r>
+        <w:rPr>
+          <w:lang w:eastAsia="de-DE"/>
+        </w:rPr>
+        <w:t>Software security is a fast living topic.</w:t>
+      </w:r>
+    </w:p>
+    <w:p>
+      <w:pPr>
+        <w:rPr>
+          <w:lang w:eastAsia="de-DE"/>
+        </w:rPr>
+      </w:pPr>
+      <w:r>
+        <w:rPr>
+          <w:lang w:eastAsia="de-DE"/>
+        </w:rPr>
+        <w:t>Therefore also requirements for certificates are changing very fast. To be a long term useable documentation, this document does not describe types of certificates</w:t>
+      </w:r>
+      <w:r>
+        <w:rPr>
+          <w:lang w:eastAsia="de-DE"/>
+        </w:rPr>
+        <w:t xml:space="preserve"> or key pairs</w:t>
+      </w:r>
+      <w:r>
+        <w:rPr>
+          <w:lang w:eastAsia="de-DE"/>
+        </w:rPr>
+        <w:t>.</w:t>
+      </w:r>
+    </w:p>
+    <w:p>
+      <w:pPr>
+        <w:rPr>
+          <w:lang w:eastAsia="de-DE"/>
+        </w:rPr>
+      </w:pPr>
+    </w:p>
+    <w:p>
+      <w:pPr>
+        <w:rPr>
+          <w:lang w:eastAsia="de-DE"/>
+        </w:rPr>
+      </w:pPr>
+    </w:p>
+    <w:p>
+      <w:pPr>
+        <w:pStyle w:val="berschrift2"/>
+      </w:pPr>
+      <w:bookmarkStart w:id="41" w:name="_Toc513612567"/>
+      <w:r>
+        <w:t>How to gather certificates</w:t>
+      </w:r>
+      <w:r>
+        <w:t>/key pairs</w:t>
+      </w:r>
       <w:bookmarkEnd w:id="41"/>
-    </w:p>
-    <w:p>
-      <w:pPr>
-        <w:rPr>
-          <w:lang w:eastAsia="de-DE"/>
-        </w:rPr>
-      </w:pPr>
-      <w:r>
-        <w:rPr>
-          <w:lang w:eastAsia="de-DE"/>
-        </w:rPr>
-        <w:t>Software security is a fast living topic.</w:t>
-      </w:r>
-    </w:p>
-    <w:p>
-      <w:pPr>
-        <w:rPr>
-          <w:lang w:eastAsia="de-DE"/>
-        </w:rPr>
-      </w:pPr>
-      <w:r>
-        <w:rPr>
-          <w:lang w:eastAsia="de-DE"/>
-        </w:rPr>
-        <w:t>Therefore also requirements for certificates are changing very fast. To be a long term useable documentation, this document does not describe types of certificates</w:t>
-      </w:r>
-      <w:r>
-        <w:rPr>
-          <w:lang w:eastAsia="de-DE"/>
-        </w:rPr>
-        <w:t xml:space="preserve"> or key pairs</w:t>
-      </w:r>
-      <w:r>
-        <w:rPr>
-          <w:lang w:eastAsia="de-DE"/>
-        </w:rPr>
-        <w:t>.</w:t>
-      </w:r>
-    </w:p>
-    <w:p>
-      <w:pPr>
-        <w:rPr>
-          <w:lang w:eastAsia="de-DE"/>
-        </w:rPr>
-      </w:pPr>
-    </w:p>
-    <w:p>
-      <w:pPr>
-        <w:rPr>
-          <w:lang w:eastAsia="de-DE"/>
-        </w:rPr>
-      </w:pPr>
-    </w:p>
-    <w:p>
-      <w:pPr>
-        <w:pStyle w:val="berschrift2"/>
-      </w:pPr>
-      <w:bookmarkStart w:id="42" w:name="_Toc513612567"/>
-      <w:r>
-        <w:t>How to gather certificates</w:t>
-      </w:r>
-      <w:r>
-        <w:t>/key pairs</w:t>
-      </w:r>
-      <w:bookmarkEnd w:id="42"/>
     </w:p>
     <w:p>
       <w:pPr>
@@ -2626,38 +2564,38 @@
       <w:pPr>
         <w:pStyle w:val="berschrift1"/>
       </w:pPr>
-      <w:bookmarkStart w:id="43" w:name="_Overview"/>
-      <w:bookmarkStart w:id="44" w:name="_Toc513612568"/>
-      <w:bookmarkEnd w:id="43"/>
+      <w:bookmarkStart w:id="42" w:name="_Overview"/>
+      <w:bookmarkStart w:id="43" w:name="_Toc513612568"/>
+      <w:bookmarkEnd w:id="42"/>
       <w:r>
         <w:lastRenderedPageBreak/>
         <w:t>Overview</w:t>
       </w:r>
+      <w:bookmarkEnd w:id="43"/>
+    </w:p>
+    <w:p>
+      <w:r>
+        <w:t>This chapter gives an overview on what is described in detail within this document.</w:t>
+      </w:r>
+    </w:p>
+    <w:p>
+      <w:r>
+        <w:t>Also the examples used in this document are introduced.</w:t>
+      </w:r>
+    </w:p>
+    <w:p/>
+    <w:p>
+      <w:pPr>
+        <w:pStyle w:val="berschrift2"/>
+      </w:pPr>
+      <w:bookmarkStart w:id="44" w:name="_Toc513612569"/>
+      <w:r>
+        <w:t xml:space="preserve">Architectural </w:t>
+      </w:r>
+      <w:r>
+        <w:t>overview</w:t>
+      </w:r>
       <w:bookmarkEnd w:id="44"/>
-    </w:p>
-    <w:p>
-      <w:r>
-        <w:t>This chapter gives an overview on what is described in detail within this document.</w:t>
-      </w:r>
-    </w:p>
-    <w:p>
-      <w:r>
-        <w:t>Also the examples used in this document are introduced.</w:t>
-      </w:r>
-    </w:p>
-    <w:p/>
-    <w:p>
-      <w:pPr>
-        <w:pStyle w:val="berschrift2"/>
-      </w:pPr>
-      <w:bookmarkStart w:id="45" w:name="_Toc513612569"/>
-      <w:r>
-        <w:t xml:space="preserve">Architectural </w:t>
-      </w:r>
-      <w:r>
-        <w:t>overview</w:t>
-      </w:r>
-      <w:bookmarkEnd w:id="45"/>
     </w:p>
     <w:p>
       <w:pPr>
@@ -2751,23 +2689,13 @@
         <w:t xml:space="preserve">Gateway: As already explained in chapter </w:t>
       </w:r>
       <w:hyperlink w:anchor="_The_gateway_component" w:history="1">
-        <w:proofErr w:type="gramStart"/>
         <w:r>
           <w:rPr>
             <w:rStyle w:val="Hyperlink"/>
             <w:sz w:val="22"/>
             <w:lang w:eastAsia="de-DE"/>
           </w:rPr>
-          <w:t>The</w:t>
-        </w:r>
-        <w:proofErr w:type="gramEnd"/>
-        <w:r>
-          <w:rPr>
-            <w:rStyle w:val="Hyperlink"/>
-            <w:sz w:val="22"/>
-            <w:lang w:eastAsia="de-DE"/>
-          </w:rPr>
-          <w:t xml:space="preserve"> gateway component</w:t>
+          <w:t>The gateway component</w:t>
         </w:r>
       </w:hyperlink>
       <w:r>
@@ -2788,35 +2716,11 @@
           <w:lang w:eastAsia="de-DE"/>
         </w:rPr>
       </w:pPr>
-      <w:proofErr w:type="spellStart"/>
-      <w:proofErr w:type="gramStart"/>
-      <w:r>
-        <w:rPr>
-          <w:lang w:eastAsia="de-DE"/>
-        </w:rPr>
-        <w:t>domibusConnector</w:t>
-      </w:r>
-      <w:proofErr w:type="spellEnd"/>
-      <w:proofErr w:type="gramEnd"/>
-      <w:r>
-        <w:rPr>
-          <w:lang w:eastAsia="de-DE"/>
-        </w:rPr>
-        <w:t xml:space="preserve">: The </w:t>
-      </w:r>
-      <w:proofErr w:type="spellStart"/>
-      <w:r>
-        <w:rPr>
-          <w:lang w:eastAsia="de-DE"/>
-        </w:rPr>
-        <w:t>domibusConnector</w:t>
-      </w:r>
-      <w:proofErr w:type="spellEnd"/>
-      <w:r>
-        <w:rPr>
-          <w:lang w:eastAsia="de-DE"/>
-        </w:rPr>
-        <w:t xml:space="preserve"> as a web application will need the most stores and keys for handling the message security.</w:t>
+      <w:r>
+        <w:rPr>
+          <w:lang w:eastAsia="de-DE"/>
+        </w:rPr>
+        <w:t>domibusConnector: The domibusConnector as a web application will need the most stores and keys for handling the message security.</w:t>
       </w:r>
     </w:p>
     <w:p>
@@ -2830,138 +2734,70 @@
           <w:lang w:eastAsia="de-DE"/>
         </w:rPr>
       </w:pPr>
-      <w:proofErr w:type="spellStart"/>
-      <w:proofErr w:type="gramStart"/>
-      <w:r>
-        <w:rPr>
-          <w:lang w:eastAsia="de-DE"/>
-        </w:rPr>
-        <w:t>domibusConnectorClient</w:t>
-      </w:r>
-      <w:proofErr w:type="spellEnd"/>
-      <w:proofErr w:type="gramEnd"/>
-      <w:r>
-        <w:rPr>
-          <w:lang w:eastAsia="de-DE"/>
-        </w:rPr>
-        <w:t xml:space="preserve">: As examples for backend applications, the </w:t>
-      </w:r>
-      <w:proofErr w:type="spellStart"/>
-      <w:r>
-        <w:rPr>
-          <w:lang w:eastAsia="de-DE"/>
-        </w:rPr>
-        <w:t>domibusConnectorClient</w:t>
-      </w:r>
-      <w:proofErr w:type="spellEnd"/>
-      <w:r>
-        <w:rPr>
-          <w:lang w:eastAsia="de-DE"/>
-        </w:rPr>
-        <w:t xml:space="preserve"> will be used. </w:t>
+      <w:r>
+        <w:rPr>
+          <w:lang w:eastAsia="de-DE"/>
+        </w:rPr>
+        <w:t xml:space="preserve">domibusConnectorClient: As examples for backend applications, the domibusConnectorClient will be used. </w:t>
       </w:r>
     </w:p>
     <w:p>
       <w:pPr>
         <w:pStyle w:val="berschrift2"/>
       </w:pPr>
-      <w:bookmarkStart w:id="46" w:name="_Toc513612570"/>
+      <w:bookmarkStart w:id="45" w:name="_Toc513612570"/>
       <w:r>
         <w:t>Multi-backend example</w:t>
       </w:r>
+      <w:bookmarkEnd w:id="45"/>
+    </w:p>
+    <w:p>
+      <w:pPr>
+        <w:rPr>
+          <w:lang w:eastAsia="de-DE"/>
+        </w:rPr>
+      </w:pPr>
+      <w:r>
+        <w:rPr>
+          <w:lang w:eastAsia="de-DE"/>
+        </w:rPr>
+        <w:t>To show how the security between the domibusConnector and backend clients works, the introduced example in this document has two backend applications in place. They are called “Alice” and “Bob”.</w:t>
+      </w:r>
+    </w:p>
+    <w:p>
+      <w:pPr>
+        <w:rPr>
+          <w:lang w:eastAsia="de-DE"/>
+        </w:rPr>
+      </w:pPr>
+      <w:r>
+        <w:rPr>
+          <w:lang w:eastAsia="de-DE"/>
+        </w:rPr>
+        <w:t xml:space="preserve">Both are domibusConnectorClient implementations in this example. The names should help to </w:t>
+      </w:r>
+      <w:r>
+        <w:rPr>
+          <w:lang w:eastAsia="de-DE"/>
+        </w:rPr>
+        <w:t>seperate</w:t>
+      </w:r>
+      <w:r>
+        <w:rPr>
+          <w:lang w:eastAsia="de-DE"/>
+        </w:rPr>
+        <w:t xml:space="preserve"> the two backends from each other.</w:t>
+      </w:r>
+    </w:p>
+    <w:p>
+      <w:pPr>
+        <w:pStyle w:val="berschrift2"/>
+      </w:pPr>
+      <w:bookmarkStart w:id="46" w:name="_Required_certificates"/>
+      <w:bookmarkStart w:id="47" w:name="_Required_key_pairs"/>
+      <w:bookmarkStart w:id="48" w:name="_Toc513612571"/>
       <w:bookmarkEnd w:id="46"/>
-    </w:p>
-    <w:p>
-      <w:pPr>
-        <w:rPr>
-          <w:lang w:eastAsia="de-DE"/>
-        </w:rPr>
-      </w:pPr>
-      <w:r>
-        <w:rPr>
-          <w:lang w:eastAsia="de-DE"/>
-        </w:rPr>
-        <w:t xml:space="preserve">To show how the security between the </w:t>
-      </w:r>
-      <w:proofErr w:type="spellStart"/>
-      <w:r>
-        <w:rPr>
-          <w:lang w:eastAsia="de-DE"/>
-        </w:rPr>
-        <w:t>domibusConnector</w:t>
-      </w:r>
-      <w:proofErr w:type="spellEnd"/>
-      <w:r>
-        <w:rPr>
-          <w:lang w:eastAsia="de-DE"/>
-        </w:rPr>
-        <w:t xml:space="preserve"> and backend clients works, the introduced example in this document has two backend applications in place. They are called “Alice” and “Bob”.</w:t>
-      </w:r>
-    </w:p>
-    <w:p>
-      <w:pPr>
-        <w:rPr>
-          <w:lang w:eastAsia="de-DE"/>
-        </w:rPr>
-      </w:pPr>
-      <w:r>
-        <w:rPr>
-          <w:lang w:eastAsia="de-DE"/>
-        </w:rPr>
-        <w:t xml:space="preserve">Both are </w:t>
-      </w:r>
-      <w:proofErr w:type="spellStart"/>
-      <w:r>
-        <w:rPr>
-          <w:lang w:eastAsia="de-DE"/>
-        </w:rPr>
-        <w:t>domibusConnectorClient</w:t>
-      </w:r>
-      <w:proofErr w:type="spellEnd"/>
-      <w:r>
-        <w:rPr>
-          <w:lang w:eastAsia="de-DE"/>
-        </w:rPr>
-        <w:t xml:space="preserve"> implementations in this example. The names should help to </w:t>
-      </w:r>
-      <w:proofErr w:type="spellStart"/>
-      <w:r>
-        <w:rPr>
-          <w:lang w:eastAsia="de-DE"/>
-        </w:rPr>
-        <w:t>seperate</w:t>
-      </w:r>
-      <w:proofErr w:type="spellEnd"/>
-      <w:r>
-        <w:rPr>
-          <w:lang w:eastAsia="de-DE"/>
-        </w:rPr>
-        <w:t xml:space="preserve"> the two </w:t>
-      </w:r>
-      <w:proofErr w:type="spellStart"/>
-      <w:r>
-        <w:rPr>
-          <w:lang w:eastAsia="de-DE"/>
-        </w:rPr>
-        <w:t>backends</w:t>
-      </w:r>
-      <w:proofErr w:type="spellEnd"/>
-      <w:r>
-        <w:rPr>
-          <w:lang w:eastAsia="de-DE"/>
-        </w:rPr>
-        <w:t xml:space="preserve"> from each other.</w:t>
-      </w:r>
-    </w:p>
-    <w:p>
-      <w:pPr>
-        <w:pStyle w:val="berschrift2"/>
-      </w:pPr>
-      <w:bookmarkStart w:id="47" w:name="_Required_certificates"/>
-      <w:bookmarkStart w:id="48" w:name="_Required_key_pairs"/>
-      <w:bookmarkStart w:id="49" w:name="_Toc513612571"/>
       <w:bookmarkEnd w:id="47"/>
-      <w:bookmarkEnd w:id="48"/>
       <w:r>
         <w:lastRenderedPageBreak/>
         <w:t xml:space="preserve">Required </w:t>
@@ -2969,7 +2805,7 @@
       <w:r>
         <w:t>key pairs</w:t>
       </w:r>
-      <w:bookmarkEnd w:id="49"/>
+      <w:bookmarkEnd w:id="48"/>
     </w:p>
     <w:p>
       <w:pPr>
@@ -3079,55 +2915,13 @@
         <w:rPr>
           <w:lang w:eastAsia="de-DE"/>
         </w:rPr>
-        <w:t xml:space="preserve"> the </w:t>
-      </w:r>
-      <w:proofErr w:type="spellStart"/>
-      <w:r>
-        <w:rPr>
-          <w:lang w:eastAsia="de-DE"/>
-        </w:rPr>
-        <w:t>domibusConnector</w:t>
-      </w:r>
-      <w:proofErr w:type="spellEnd"/>
-      <w:r>
-        <w:rPr>
-          <w:lang w:eastAsia="de-DE"/>
-        </w:rPr>
-        <w:t xml:space="preserve">. They are also used for signing the messages in exchange. Furthermore the backend certificate is also used to configure the backend on the </w:t>
-      </w:r>
-      <w:proofErr w:type="spellStart"/>
-      <w:r>
-        <w:rPr>
-          <w:lang w:eastAsia="de-DE"/>
-        </w:rPr>
-        <w:t>domibusConnector</w:t>
-      </w:r>
-      <w:proofErr w:type="spellEnd"/>
-      <w:r>
-        <w:rPr>
-          <w:lang w:eastAsia="de-DE"/>
-        </w:rPr>
-        <w:t xml:space="preserve"> and authenticate the backend when </w:t>
-      </w:r>
-      <w:r>
-        <w:rPr>
-          <w:lang w:eastAsia="de-DE"/>
-        </w:rPr>
-        <w:t xml:space="preserve">it connects with the </w:t>
-      </w:r>
-      <w:proofErr w:type="spellStart"/>
-      <w:r>
-        <w:rPr>
-          <w:lang w:eastAsia="de-DE"/>
-        </w:rPr>
-        <w:t>domibusConnector</w:t>
-      </w:r>
-      <w:proofErr w:type="spellEnd"/>
-      <w:r>
-        <w:rPr>
-          <w:lang w:eastAsia="de-DE"/>
-        </w:rPr>
-        <w:t>.</w:t>
+        <w:t xml:space="preserve"> the domibusConnector. They are also used for signing the messages in exchange. Furthermore the backend certificate is also used to configure the backend on the domibusConnector and authenticate the backend when </w:t>
+      </w:r>
+      <w:r>
+        <w:rPr>
+          <w:lang w:eastAsia="de-DE"/>
+        </w:rPr>
+        <w:t>it connects with the domibusConnector.</w:t>
       </w:r>
     </w:p>
     <w:p>
@@ -3215,21 +3009,7 @@
         <w:rPr>
           <w:lang w:eastAsia="de-DE"/>
         </w:rPr>
-        <w:t xml:space="preserve">: While processing messages, the </w:t>
-      </w:r>
-      <w:proofErr w:type="spellStart"/>
-      <w:r>
-        <w:rPr>
-          <w:lang w:eastAsia="de-DE"/>
-        </w:rPr>
-        <w:t>domibusConnector</w:t>
-      </w:r>
-      <w:proofErr w:type="spellEnd"/>
-      <w:r>
-        <w:rPr>
-          <w:lang w:eastAsia="de-DE"/>
-        </w:rPr>
-        <w:t xml:space="preserve"> at </w:t>
+        <w:t xml:space="preserve">: While processing messages, the domibusConnector at </w:t>
       </w:r>
       <w:r>
         <w:rPr>
@@ -3241,21 +3021,7 @@
         <w:rPr>
           <w:lang w:eastAsia="de-DE"/>
         </w:rPr>
-        <w:t xml:space="preserve">certain point creates and distributes confirmations on the status of the message processing. The </w:t>
-      </w:r>
-      <w:proofErr w:type="spellStart"/>
-      <w:r>
-        <w:rPr>
-          <w:lang w:eastAsia="de-DE"/>
-        </w:rPr>
-        <w:t>domibusConnector</w:t>
-      </w:r>
-      <w:proofErr w:type="spellEnd"/>
-      <w:r>
-        <w:rPr>
-          <w:lang w:eastAsia="de-DE"/>
-        </w:rPr>
-        <w:t xml:space="preserve"> uses ETSI-REM evidences for this purpose. When creating such evidences a hash code of the main document of the message is created. To encrypt this hash code also a private key is used.</w:t>
+        <w:t>certain point creates and distributes confirmations on the status of the message processing. The domibusConnector uses ETSI-REM evidences for this purpose. When creating such evidences a hash code of the main document of the message is created. To encrypt this hash code also a private key is used.</w:t>
       </w:r>
     </w:p>
     <w:p>
@@ -3287,21 +3053,7 @@
         <w:rPr>
           <w:lang w:eastAsia="de-DE"/>
         </w:rPr>
-        <w:t xml:space="preserve">: The </w:t>
-      </w:r>
-      <w:proofErr w:type="spellStart"/>
-      <w:r>
-        <w:rPr>
-          <w:lang w:eastAsia="de-DE"/>
-        </w:rPr>
-        <w:t>domibusConnector</w:t>
-      </w:r>
-      <w:proofErr w:type="spellEnd"/>
-      <w:r>
-        <w:rPr>
-          <w:lang w:eastAsia="de-DE"/>
-        </w:rPr>
-        <w:t xml:space="preserve"> has a security toolkit integrated that packs and signs the documents and attachments of messages together and signs the created container. This container is called the “ASIC-S” container. To create the signature of that container the connector security certificate</w:t>
+        <w:t>: The domibusConnector has a security toolkit integrated that packs and signs the documents and attachments of messages together and signs the created container. This container is called the “ASIC-S” container. To create the signature of that container the connector security certificate</w:t>
       </w:r>
       <w:r>
         <w:rPr>
@@ -3434,59 +3186,27 @@
       <w:pPr>
         <w:pStyle w:val="berschrift1"/>
       </w:pPr>
-      <w:bookmarkStart w:id="50" w:name="_Installation"/>
-      <w:bookmarkStart w:id="51" w:name="_Database_Installation"/>
-      <w:bookmarkStart w:id="52" w:name="_Backend_security"/>
-      <w:bookmarkStart w:id="53" w:name="_Toc513612572"/>
+      <w:bookmarkStart w:id="49" w:name="_Installation"/>
+      <w:bookmarkStart w:id="50" w:name="_Database_Installation"/>
+      <w:bookmarkStart w:id="51" w:name="_Backend_security"/>
+      <w:bookmarkStart w:id="52" w:name="_Toc513612572"/>
+      <w:bookmarkEnd w:id="49"/>
       <w:bookmarkEnd w:id="50"/>
       <w:bookmarkEnd w:id="51"/>
-      <w:bookmarkEnd w:id="52"/>
       <w:r>
         <w:lastRenderedPageBreak/>
         <w:t>Backend security</w:t>
       </w:r>
-      <w:bookmarkEnd w:id="53"/>
-    </w:p>
-    <w:p>
-      <w:r>
-        <w:t xml:space="preserve">From version 4.0.0 onwards, the </w:t>
-      </w:r>
-      <w:proofErr w:type="spellStart"/>
-      <w:r>
-        <w:t>domibusConnector</w:t>
-      </w:r>
-      <w:proofErr w:type="spellEnd"/>
-      <w:r>
-        <w:t xml:space="preserve"> is capable to handle multiple backend applications.</w:t>
-      </w:r>
-    </w:p>
-    <w:p>
-      <w:r>
-        <w:t xml:space="preserve">To be able to authenticate the backend connecting to the </w:t>
-      </w:r>
-      <w:proofErr w:type="spellStart"/>
-      <w:r>
-        <w:t>domibusConnector</w:t>
-      </w:r>
-      <w:proofErr w:type="spellEnd"/>
-      <w:r>
-        <w:t xml:space="preserve">, and also to handle message security between the backend and the </w:t>
-      </w:r>
-      <w:proofErr w:type="spellStart"/>
-      <w:r>
-        <w:t>domibusConnector</w:t>
-      </w:r>
-      <w:proofErr w:type="spellEnd"/>
-      <w:r>
-        <w:t xml:space="preserve">, every backend needs a certificate and a </w:t>
-      </w:r>
-      <w:proofErr w:type="spellStart"/>
-      <w:r>
-        <w:t>keystore</w:t>
-      </w:r>
-      <w:proofErr w:type="spellEnd"/>
-      <w:r>
-        <w:t>.</w:t>
+      <w:bookmarkEnd w:id="52"/>
+    </w:p>
+    <w:p>
+      <w:r>
+        <w:t>From version 4.0.0 onwards, the domibusConnector is capable to handle multiple backend applications.</w:t>
+      </w:r>
+    </w:p>
+    <w:p>
+      <w:r>
+        <w:t>To be able to authenticate the backend connecting to the domibusConnector, and also to handle message security between the backend and the domibusConnector, every backend needs a certificate and a keystore.</w:t>
       </w:r>
     </w:p>
     <w:p>
@@ -3503,15 +3223,7 @@
         </w:r>
       </w:hyperlink>
       <w:r>
-        <w:t xml:space="preserve"> uses two backend applications connecting to the </w:t>
-      </w:r>
-      <w:proofErr w:type="spellStart"/>
-      <w:r>
-        <w:t>domibusConnector</w:t>
-      </w:r>
-      <w:proofErr w:type="spellEnd"/>
-      <w:r>
-        <w:t>: Alice and Bob.</w:t>
+        <w:t xml:space="preserve"> uses two backend applications connecting to the domibusConnector: Alice and Bob.</w:t>
       </w:r>
     </w:p>
     <w:p>
@@ -3559,201 +3271,125 @@
     </w:p>
     <w:p>
       <w:r>
-        <w:t xml:space="preserve">Let’s assume that both of them own a certificate. The certificate for backend Alice also has “Alice” as its common name (CN) defined. This is important for configuring backend Alice in the </w:t>
-      </w:r>
-      <w:proofErr w:type="spellStart"/>
-      <w:r>
-        <w:t>domibusConnector</w:t>
-      </w:r>
-      <w:proofErr w:type="spellEnd"/>
-      <w:r>
-        <w:t xml:space="preserve"> database. Also the certificate for backend Bob has the CN “Bob” defined.</w:t>
-      </w:r>
-    </w:p>
-    <w:p>
-      <w:r>
-        <w:t xml:space="preserve">Also, to handle security with the </w:t>
-      </w:r>
-      <w:proofErr w:type="spellStart"/>
-      <w:r>
-        <w:t>domibusConnector</w:t>
-      </w:r>
-      <w:proofErr w:type="spellEnd"/>
-      <w:r>
-        <w:t xml:space="preserve">, the public key of the connector backend certificate is required. This is one certificate used with every backend by the </w:t>
-      </w:r>
-      <w:proofErr w:type="spellStart"/>
-      <w:r>
-        <w:t>domibusConnector</w:t>
-      </w:r>
-      <w:proofErr w:type="spellEnd"/>
-      <w:r>
-        <w:t>.</w:t>
+        <w:t>Let’s assume that both of them own a certificate. The certificate for backend Alice also has “Alice” as its common name (CN) defined. This is important for configuring backend Alice in the domibusConnector database. Also the certificate for backend Bob has the CN “Bob” defined.</w:t>
+      </w:r>
+    </w:p>
+    <w:p>
+      <w:r>
+        <w:t>Also, to handle security with the domibusConnector, the public key of the connector backend certificate is required. This is one certificate used with every backend by the domibusConnector.</w:t>
       </w:r>
     </w:p>
     <w:p>
       <w:pPr>
         <w:pStyle w:val="berschrift2"/>
       </w:pPr>
-      <w:bookmarkStart w:id="54" w:name="_Toc513612573"/>
-      <w:r>
-        <w:t xml:space="preserve">Security level at the backend of the </w:t>
-      </w:r>
-      <w:proofErr w:type="spellStart"/>
-      <w:r>
-        <w:t>domibusConnector</w:t>
+      <w:bookmarkStart w:id="53" w:name="_Toc513612573"/>
+      <w:r>
+        <w:t>Security level at the backend of the domibusConnector</w:t>
+      </w:r>
+      <w:bookmarkEnd w:id="53"/>
+    </w:p>
+    <w:p>
+      <w:pPr>
+        <w:rPr>
+          <w:lang w:eastAsia="de-DE"/>
+        </w:rPr>
+      </w:pPr>
+      <w:r>
+        <w:rPr>
+          <w:lang w:eastAsia="de-DE"/>
+        </w:rPr>
+        <w:t>The web service interfaces used between the backend(s) and the domibusConnector are defined as SOAP messages using the “ws-security-policy” standard by OASIS.</w:t>
+      </w:r>
+    </w:p>
+    <w:p>
+      <w:pPr>
+        <w:rPr>
+          <w:lang w:eastAsia="de-DE"/>
+        </w:rPr>
+      </w:pPr>
+      <w:r>
+        <w:rPr>
+          <w:lang w:eastAsia="de-DE"/>
+        </w:rPr>
+        <w:t xml:space="preserve">This implies that messages exchanged over those interfaces are SOAP messages that are signed by the sender of the message. This signature is validated by the receiver of the message. </w:t>
+      </w:r>
+    </w:p>
+    <w:p>
+      <w:pPr>
+        <w:rPr>
+          <w:lang w:eastAsia="de-DE"/>
+        </w:rPr>
+      </w:pPr>
+      <w:r>
+        <w:rPr>
+          <w:lang w:eastAsia="de-DE"/>
+        </w:rPr>
+        <w:t xml:space="preserve">It further means that </w:t>
+      </w:r>
+      <w:r>
+        <w:rPr>
+          <w:lang w:eastAsia="de-DE"/>
+        </w:rPr>
+        <w:t xml:space="preserve">the </w:t>
+      </w:r>
+      <w:r>
+        <w:rPr>
+          <w:lang w:eastAsia="de-DE"/>
+        </w:rPr>
+        <w:t>messages’ header and contents are encrypted.</w:t>
+      </w:r>
+    </w:p>
+    <w:p>
+      <w:pPr>
+        <w:rPr>
+          <w:lang w:eastAsia="de-DE"/>
+        </w:rPr>
+      </w:pPr>
+    </w:p>
+    <w:p>
+      <w:pPr>
+        <w:rPr>
+          <w:lang w:eastAsia="de-DE"/>
+        </w:rPr>
+      </w:pPr>
+    </w:p>
+    <w:p>
+      <w:pPr>
+        <w:rPr>
+          <w:lang w:eastAsia="de-DE"/>
+        </w:rPr>
+      </w:pPr>
+    </w:p>
+    <w:p>
+      <w:pPr>
+        <w:rPr>
+          <w:lang w:eastAsia="de-DE"/>
+        </w:rPr>
+      </w:pPr>
+    </w:p>
+    <w:p>
+      <w:pPr>
+        <w:pStyle w:val="berschrift2"/>
+      </w:pPr>
+      <w:bookmarkStart w:id="54" w:name="_Toc513612574"/>
+      <w:r>
+        <w:lastRenderedPageBreak/>
+        <w:t>The connector client keystore</w:t>
       </w:r>
       <w:bookmarkEnd w:id="54"/>
-      <w:proofErr w:type="spellEnd"/>
-    </w:p>
-    <w:p>
-      <w:pPr>
-        <w:rPr>
-          <w:lang w:eastAsia="de-DE"/>
-        </w:rPr>
-      </w:pPr>
-      <w:r>
-        <w:rPr>
-          <w:lang w:eastAsia="de-DE"/>
-        </w:rPr>
-        <w:t xml:space="preserve">The web service interfaces used between the backend(s) and the </w:t>
-      </w:r>
-      <w:proofErr w:type="spellStart"/>
-      <w:r>
-        <w:rPr>
-          <w:lang w:eastAsia="de-DE"/>
-        </w:rPr>
-        <w:t>domibusConnector</w:t>
-      </w:r>
-      <w:proofErr w:type="spellEnd"/>
-      <w:r>
-        <w:rPr>
-          <w:lang w:eastAsia="de-DE"/>
-        </w:rPr>
-        <w:t xml:space="preserve"> are defined as SOAP messages using the “</w:t>
-      </w:r>
-      <w:proofErr w:type="spellStart"/>
-      <w:r>
-        <w:rPr>
-          <w:lang w:eastAsia="de-DE"/>
-        </w:rPr>
-        <w:t>ws</w:t>
-      </w:r>
-      <w:proofErr w:type="spellEnd"/>
-      <w:r>
-        <w:rPr>
-          <w:lang w:eastAsia="de-DE"/>
-        </w:rPr>
-        <w:t>-security-policy” standard by OASIS.</w:t>
-      </w:r>
-    </w:p>
-    <w:p>
-      <w:pPr>
-        <w:rPr>
-          <w:lang w:eastAsia="de-DE"/>
-        </w:rPr>
-      </w:pPr>
-      <w:r>
-        <w:rPr>
-          <w:lang w:eastAsia="de-DE"/>
-        </w:rPr>
-        <w:t xml:space="preserve">This implies that messages exchanged over those interfaces are SOAP messages that are signed by the sender of the message. This signature is validated by the receiver of the message. </w:t>
-      </w:r>
-    </w:p>
-    <w:p>
-      <w:pPr>
-        <w:rPr>
-          <w:lang w:eastAsia="de-DE"/>
-        </w:rPr>
-      </w:pPr>
-      <w:r>
-        <w:rPr>
-          <w:lang w:eastAsia="de-DE"/>
-        </w:rPr>
-        <w:t xml:space="preserve">It further means that </w:t>
-      </w:r>
-      <w:r>
-        <w:rPr>
-          <w:lang w:eastAsia="de-DE"/>
-        </w:rPr>
-        <w:t xml:space="preserve">the </w:t>
-      </w:r>
-      <w:r>
-        <w:rPr>
-          <w:lang w:eastAsia="de-DE"/>
-        </w:rPr>
-        <w:t>messages’ header and contents are encrypted.</w:t>
-      </w:r>
-    </w:p>
-    <w:p>
-      <w:pPr>
-        <w:rPr>
-          <w:lang w:eastAsia="de-DE"/>
-        </w:rPr>
-      </w:pPr>
-    </w:p>
-    <w:p>
-      <w:pPr>
-        <w:rPr>
-          <w:lang w:eastAsia="de-DE"/>
-        </w:rPr>
-      </w:pPr>
-    </w:p>
-    <w:p>
-      <w:pPr>
-        <w:rPr>
-          <w:lang w:eastAsia="de-DE"/>
-        </w:rPr>
-      </w:pPr>
-    </w:p>
-    <w:p>
-      <w:pPr>
-        <w:rPr>
-          <w:lang w:eastAsia="de-DE"/>
-        </w:rPr>
-      </w:pPr>
-    </w:p>
-    <w:p>
-      <w:pPr>
-        <w:pStyle w:val="berschrift2"/>
-      </w:pPr>
-      <w:bookmarkStart w:id="55" w:name="_Toc513612574"/>
-      <w:r>
-        <w:lastRenderedPageBreak/>
-        <w:t xml:space="preserve">The connector client </w:t>
-      </w:r>
-      <w:proofErr w:type="spellStart"/>
-      <w:r>
-        <w:t>keystore</w:t>
-      </w:r>
-      <w:bookmarkEnd w:id="55"/>
-      <w:proofErr w:type="spellEnd"/>
-    </w:p>
-    <w:p>
-      <w:pPr>
-        <w:rPr>
-          <w:lang w:eastAsia="de-DE"/>
-        </w:rPr>
-      </w:pPr>
-      <w:r>
-        <w:rPr>
-          <w:lang w:eastAsia="de-DE"/>
-        </w:rPr>
-        <w:t>Two Java-</w:t>
-      </w:r>
-      <w:proofErr w:type="spellStart"/>
-      <w:r>
-        <w:rPr>
-          <w:lang w:eastAsia="de-DE"/>
-        </w:rPr>
-        <w:t>Keystores</w:t>
-      </w:r>
-      <w:proofErr w:type="spellEnd"/>
-      <w:r>
-        <w:rPr>
-          <w:lang w:eastAsia="de-DE"/>
-        </w:rPr>
-        <w:t xml:space="preserve"> have to be created:</w:t>
+    </w:p>
+    <w:p>
+      <w:pPr>
+        <w:rPr>
+          <w:lang w:eastAsia="de-DE"/>
+        </w:rPr>
+      </w:pPr>
+      <w:r>
+        <w:rPr>
+          <w:lang w:eastAsia="de-DE"/>
+        </w:rPr>
+        <w:t>Two Java-Keystores have to be created:</w:t>
       </w:r>
     </w:p>
     <w:p>
@@ -3771,21 +3407,7 @@
         <w:rPr>
           <w:lang w:eastAsia="de-DE"/>
         </w:rPr>
-        <w:t xml:space="preserve">Connector client </w:t>
-      </w:r>
-      <w:proofErr w:type="spellStart"/>
-      <w:r>
-        <w:rPr>
-          <w:lang w:eastAsia="de-DE"/>
-        </w:rPr>
-        <w:t>keystore</w:t>
-      </w:r>
-      <w:proofErr w:type="spellEnd"/>
-      <w:r>
-        <w:rPr>
-          <w:lang w:eastAsia="de-DE"/>
-        </w:rPr>
-        <w:t xml:space="preserve"> “Alice” contains:</w:t>
+        <w:t>Connector client keystore “Alice” contains:</w:t>
       </w:r>
     </w:p>
     <w:p>
@@ -3803,49 +3425,7 @@
         <w:rPr>
           <w:lang w:eastAsia="de-DE"/>
         </w:rPr>
-        <w:t xml:space="preserve">The public key of the </w:t>
-      </w:r>
-      <w:proofErr w:type="spellStart"/>
-      <w:r>
-        <w:rPr>
-          <w:lang w:eastAsia="de-DE"/>
-        </w:rPr>
-        <w:t>domibusConnector</w:t>
-      </w:r>
-      <w:proofErr w:type="spellEnd"/>
-      <w:r>
-        <w:rPr>
-          <w:lang w:eastAsia="de-DE"/>
-        </w:rPr>
-        <w:t xml:space="preserve"> backend certificate. It is used to validate signatures of messages received from the </w:t>
-      </w:r>
-      <w:proofErr w:type="spellStart"/>
-      <w:r>
-        <w:rPr>
-          <w:lang w:eastAsia="de-DE"/>
-        </w:rPr>
-        <w:t>domibusConnector</w:t>
-      </w:r>
-      <w:proofErr w:type="spellEnd"/>
-      <w:r>
-        <w:rPr>
-          <w:lang w:eastAsia="de-DE"/>
-        </w:rPr>
-        <w:t xml:space="preserve"> and also to encrypt messages that are sent to the </w:t>
-      </w:r>
-      <w:proofErr w:type="spellStart"/>
-      <w:r>
-        <w:rPr>
-          <w:lang w:eastAsia="de-DE"/>
-        </w:rPr>
-        <w:t>domibusConnector</w:t>
-      </w:r>
-      <w:proofErr w:type="spellEnd"/>
-      <w:r>
-        <w:rPr>
-          <w:lang w:eastAsia="de-DE"/>
-        </w:rPr>
-        <w:t>.</w:t>
+        <w:t>The public key of the domibusConnector backend certificate. It is used to validate signatures of messages received from the domibusConnector and also to encrypt messages that are sent to the domibusConnector.</w:t>
       </w:r>
     </w:p>
     <w:p>
@@ -3863,35 +3443,7 @@
         <w:rPr>
           <w:lang w:eastAsia="de-DE"/>
         </w:rPr>
-        <w:t xml:space="preserve">The private key of the certificate “Alice”. It is used to sign messages that are sent to the </w:t>
-      </w:r>
-      <w:proofErr w:type="spellStart"/>
-      <w:r>
-        <w:rPr>
-          <w:lang w:eastAsia="de-DE"/>
-        </w:rPr>
-        <w:t>domibusConnector</w:t>
-      </w:r>
-      <w:proofErr w:type="spellEnd"/>
-      <w:r>
-        <w:rPr>
-          <w:lang w:eastAsia="de-DE"/>
-        </w:rPr>
-        <w:t xml:space="preserve"> and also to decrypt messages received from the </w:t>
-      </w:r>
-      <w:proofErr w:type="spellStart"/>
-      <w:r>
-        <w:rPr>
-          <w:lang w:eastAsia="de-DE"/>
-        </w:rPr>
-        <w:t>domibusConnector</w:t>
-      </w:r>
-      <w:proofErr w:type="spellEnd"/>
-      <w:r>
-        <w:rPr>
-          <w:lang w:eastAsia="de-DE"/>
-        </w:rPr>
-        <w:t>.</w:t>
+        <w:t>The private key of the certificate “Alice”. It is used to sign messages that are sent to the domibusConnector and also to decrypt messages received from the domibusConnector.</w:t>
       </w:r>
     </w:p>
     <w:p>
@@ -3909,21 +3461,7 @@
         <w:rPr>
           <w:lang w:eastAsia="de-DE"/>
         </w:rPr>
-        <w:t xml:space="preserve">Connector client </w:t>
-      </w:r>
-      <w:proofErr w:type="spellStart"/>
-      <w:r>
-        <w:rPr>
-          <w:lang w:eastAsia="de-DE"/>
-        </w:rPr>
-        <w:t>keystore</w:t>
-      </w:r>
-      <w:proofErr w:type="spellEnd"/>
-      <w:r>
-        <w:rPr>
-          <w:lang w:eastAsia="de-DE"/>
-        </w:rPr>
-        <w:t xml:space="preserve"> “Bob” contains:</w:t>
+        <w:t>Connector client keystore “Bob” contains:</w:t>
       </w:r>
     </w:p>
     <w:p>
@@ -3941,49 +3479,7 @@
         <w:rPr>
           <w:lang w:eastAsia="de-DE"/>
         </w:rPr>
-        <w:t xml:space="preserve">The public key of the </w:t>
-      </w:r>
-      <w:proofErr w:type="spellStart"/>
-      <w:r>
-        <w:rPr>
-          <w:lang w:eastAsia="de-DE"/>
-        </w:rPr>
-        <w:t>domibusConnector</w:t>
-      </w:r>
-      <w:proofErr w:type="spellEnd"/>
-      <w:r>
-        <w:rPr>
-          <w:lang w:eastAsia="de-DE"/>
-        </w:rPr>
-        <w:t xml:space="preserve"> backend certificate. It is used to validate signatures of messages received from the </w:t>
-      </w:r>
-      <w:proofErr w:type="spellStart"/>
-      <w:r>
-        <w:rPr>
-          <w:lang w:eastAsia="de-DE"/>
-        </w:rPr>
-        <w:t>domibusConnector</w:t>
-      </w:r>
-      <w:proofErr w:type="spellEnd"/>
-      <w:r>
-        <w:rPr>
-          <w:lang w:eastAsia="de-DE"/>
-        </w:rPr>
-        <w:t xml:space="preserve"> and also to encrypt messages that are sent to the </w:t>
-      </w:r>
-      <w:proofErr w:type="spellStart"/>
-      <w:r>
-        <w:rPr>
-          <w:lang w:eastAsia="de-DE"/>
-        </w:rPr>
-        <w:t>domibusConnector</w:t>
-      </w:r>
-      <w:proofErr w:type="spellEnd"/>
-      <w:r>
-        <w:rPr>
-          <w:lang w:eastAsia="de-DE"/>
-        </w:rPr>
-        <w:t>.</w:t>
+        <w:t>The public key of the domibusConnector backend certificate. It is used to validate signatures of messages received from the domibusConnector and also to encrypt messages that are sent to the domibusConnector.</w:t>
       </w:r>
     </w:p>
     <w:p>
@@ -4001,36 +3497,79 @@
         <w:rPr>
           <w:lang w:eastAsia="de-DE"/>
         </w:rPr>
-        <w:t xml:space="preserve">The private key of the certificate “Bob”. It is used to sign messages that are sent to the </w:t>
-      </w:r>
-      <w:proofErr w:type="spellStart"/>
-      <w:r>
-        <w:rPr>
-          <w:lang w:eastAsia="de-DE"/>
-        </w:rPr>
-        <w:t>domibusConnector</w:t>
-      </w:r>
-      <w:proofErr w:type="spellEnd"/>
-      <w:r>
-        <w:rPr>
-          <w:lang w:eastAsia="de-DE"/>
-        </w:rPr>
-        <w:t xml:space="preserve"> and also to decrypt messages received from the </w:t>
-      </w:r>
-      <w:proofErr w:type="spellStart"/>
-      <w:r>
-        <w:rPr>
-          <w:lang w:eastAsia="de-DE"/>
-        </w:rPr>
-        <w:t>domibusConnector</w:t>
-      </w:r>
-      <w:proofErr w:type="spellEnd"/>
-      <w:r>
-        <w:rPr>
-          <w:lang w:eastAsia="de-DE"/>
-        </w:rPr>
-        <w:t>.</w:t>
-      </w:r>
+        <w:t>The private key of the certificate “Bob”. It is used to sign messages that are sent to the domibusConnector and also to decrypt messages received from the domibusConnector.</w:t>
+      </w:r>
+    </w:p>
+    <w:p>
+      <w:pPr>
+        <w:spacing w:after="0"/>
+        <w:jc w:val="left"/>
+        <w:rPr>
+          <w:lang w:eastAsia="de-DE"/>
+        </w:rPr>
+      </w:pPr>
+      <w:r>
+        <w:rPr>
+          <w:lang w:eastAsia="de-DE"/>
+        </w:rPr>
+        <w:br w:type="page"/>
+      </w:r>
+    </w:p>
+    <w:p>
+      <w:pPr>
+        <w:pStyle w:val="berschrift1"/>
+        <w:rPr>
+          <w:lang w:eastAsia="de-DE"/>
+        </w:rPr>
+      </w:pPr>
+      <w:r>
+        <w:rPr>
+          <w:lang w:eastAsia="de-DE"/>
+        </w:rPr>
+        <w:lastRenderedPageBreak/>
+        <w:t>Connector to Gateway Security</w:t>
+      </w:r>
+    </w:p>
+    <w:p>
+      <w:pPr>
+        <w:rPr>
+          <w:lang w:eastAsia="de-DE"/>
+        </w:rPr>
+      </w:pPr>
+      <w:r>
+        <w:rPr>
+          <w:lang w:eastAsia="de-DE"/>
+        </w:rPr>
+        <w:t>Also between the connector and gateway the web service security  is used. For this purpose the gateway plugin configures its own key and truststore.</w:t>
+      </w:r>
+    </w:p>
+    <w:p>
+      <w:pPr>
+        <w:rPr>
+          <w:lang w:eastAsia="de-DE"/>
+        </w:rPr>
+      </w:pPr>
+      <w:r>
+        <w:rPr>
+          <w:lang w:eastAsia="de-DE"/>
+        </w:rPr>
+        <w:t>The truststore holds the certificate of the connector and the keystore contains the private key to sign the soap messages which are sent to the connector and decrypt the received.</w:t>
+      </w:r>
+    </w:p>
+    <w:p>
+      <w:pPr>
+        <w:rPr>
+          <w:lang w:eastAsia="de-DE"/>
+        </w:rPr>
+      </w:pPr>
+      <w:r>
+        <w:rPr>
+          <w:lang w:eastAsia="de-DE"/>
+        </w:rPr>
+        <w:t>TODO: add picture</w:t>
+      </w:r>
+      <w:bookmarkStart w:id="55" w:name="_GoBack"/>
+      <w:bookmarkEnd w:id="55"/>
     </w:p>
     <w:p>
       <w:pPr>
@@ -4049,21 +3588,7 @@
           <w:lang w:eastAsia="de-DE"/>
         </w:rPr>
         <w:lastRenderedPageBreak/>
-        <w:t xml:space="preserve">Security on the </w:t>
-      </w:r>
-      <w:proofErr w:type="spellStart"/>
-      <w:r>
-        <w:rPr>
-          <w:lang w:eastAsia="de-DE"/>
-        </w:rPr>
-        <w:t>domibusConnector</w:t>
-      </w:r>
-      <w:proofErr w:type="spellEnd"/>
-      <w:r>
-        <w:rPr>
-          <w:lang w:eastAsia="de-DE"/>
-        </w:rPr>
-        <w:t xml:space="preserve"> level</w:t>
+        <w:t>Security on the domibusConnector level</w:t>
       </w:r>
       <w:bookmarkEnd w:id="56"/>
     </w:p>
@@ -4084,35 +3609,7 @@
         <w:rPr>
           <w:lang w:eastAsia="de-DE"/>
         </w:rPr>
-        <w:t xml:space="preserve">The </w:t>
-      </w:r>
-      <w:proofErr w:type="spellStart"/>
-      <w:r>
-        <w:rPr>
-          <w:lang w:eastAsia="de-DE"/>
-        </w:rPr>
-        <w:t>domibusConnector</w:t>
-      </w:r>
-      <w:proofErr w:type="spellEnd"/>
-      <w:r>
-        <w:rPr>
-          <w:lang w:eastAsia="de-DE"/>
-        </w:rPr>
-        <w:t xml:space="preserve"> itself requires the most key- and </w:t>
-      </w:r>
-      <w:proofErr w:type="spellStart"/>
-      <w:r>
-        <w:rPr>
-          <w:lang w:eastAsia="de-DE"/>
-        </w:rPr>
-        <w:t>truststores</w:t>
-      </w:r>
-      <w:proofErr w:type="spellEnd"/>
-      <w:r>
-        <w:rPr>
-          <w:lang w:eastAsia="de-DE"/>
-        </w:rPr>
-        <w:t>:</w:t>
+        <w:t>The domibusConnector itself requires the most key- and truststores:</w:t>
       </w:r>
     </w:p>
     <w:p>
@@ -4181,76 +3678,20 @@
         <w:rPr>
           <w:lang w:eastAsia="de-DE"/>
         </w:rPr>
-        <w:t xml:space="preserve">The reason for this is that the </w:t>
-      </w:r>
-      <w:proofErr w:type="spellStart"/>
-      <w:r>
-        <w:rPr>
-          <w:lang w:eastAsia="de-DE"/>
-        </w:rPr>
-        <w:t>domibusConnector</w:t>
-      </w:r>
-      <w:proofErr w:type="spellEnd"/>
-      <w:r>
-        <w:rPr>
-          <w:lang w:eastAsia="de-DE"/>
-        </w:rPr>
-        <w:t xml:space="preserve"> covers the workflow process of a business message. This means handling of the documents, attachments, routing information and also creating and handling of the confirmation messages, in the case of the </w:t>
-      </w:r>
-      <w:proofErr w:type="spellStart"/>
-      <w:r>
-        <w:rPr>
-          <w:lang w:eastAsia="de-DE"/>
-        </w:rPr>
-        <w:t>domibusConnector</w:t>
-      </w:r>
-      <w:proofErr w:type="spellEnd"/>
-      <w:r>
-        <w:rPr>
-          <w:lang w:eastAsia="de-DE"/>
-        </w:rPr>
-        <w:t xml:space="preserve"> ETSI-REM evidences.</w:t>
-      </w:r>
-    </w:p>
-    <w:p>
-      <w:pPr>
-        <w:rPr>
-          <w:lang w:eastAsia="de-DE"/>
-        </w:rPr>
-      </w:pPr>
-      <w:r>
-        <w:rPr>
-          <w:lang w:eastAsia="de-DE"/>
-        </w:rPr>
-        <w:t xml:space="preserve">Additionally the </w:t>
-      </w:r>
-      <w:proofErr w:type="spellStart"/>
-      <w:r>
-        <w:rPr>
-          <w:lang w:eastAsia="de-DE"/>
-        </w:rPr>
-        <w:t>domibusConnector</w:t>
-      </w:r>
-      <w:proofErr w:type="spellEnd"/>
-      <w:r>
-        <w:rPr>
-          <w:lang w:eastAsia="de-DE"/>
-        </w:rPr>
-        <w:t xml:space="preserve"> administers information on the backend(s) connecting to the </w:t>
-      </w:r>
-      <w:proofErr w:type="spellStart"/>
-      <w:r>
-        <w:rPr>
-          <w:lang w:eastAsia="de-DE"/>
-        </w:rPr>
-        <w:t>domibusConnector</w:t>
-      </w:r>
-      <w:proofErr w:type="spellEnd"/>
-      <w:r>
-        <w:rPr>
-          <w:lang w:eastAsia="de-DE"/>
-        </w:rPr>
-        <w:t>.</w:t>
+        <w:t>The reason for this is that the domibusConnector covers the workflow process of a business message. This means handling of the documents, attachments, routing information and also creating and handling of the confirmation messages, in the case of the domibusConnector ETSI-REM evidences.</w:t>
+      </w:r>
+    </w:p>
+    <w:p>
+      <w:pPr>
+        <w:rPr>
+          <w:lang w:eastAsia="de-DE"/>
+        </w:rPr>
+      </w:pPr>
+      <w:r>
+        <w:rPr>
+          <w:lang w:eastAsia="de-DE"/>
+        </w:rPr>
+        <w:t>Additionally the domibusConnector administers information on the backend(s) connecting to the domibusConnector.</w:t>
       </w:r>
     </w:p>
     <w:p>
@@ -4274,7 +3715,6 @@
       <w:r>
         <w:t xml:space="preserve">ackend </w:t>
       </w:r>
-      <w:proofErr w:type="spellStart"/>
       <w:r>
         <w:t>k</w:t>
       </w:r>
@@ -4288,7 +3728,6 @@
         <w:t>tore</w:t>
       </w:r>
       <w:bookmarkEnd w:id="57"/>
-      <w:proofErr w:type="spellEnd"/>
     </w:p>
     <w:p>
       <w:pPr>
@@ -4328,68 +3767,26 @@
         <w:rPr>
           <w:lang w:eastAsia="de-DE"/>
         </w:rPr>
+        <w:t xml:space="preserve"> domibusConnector also needs a keystore holding certificates to handle security with the backend(s). </w:t>
+      </w:r>
+      <w:r>
+        <w:rPr>
+          <w:lang w:eastAsia="de-DE"/>
+        </w:rPr>
         <w:t xml:space="preserve"> </w:t>
       </w:r>
-      <w:proofErr w:type="spellStart"/>
-      <w:r>
-        <w:rPr>
-          <w:lang w:eastAsia="de-DE"/>
-        </w:rPr>
-        <w:t>domibusConnector</w:t>
-      </w:r>
-      <w:proofErr w:type="spellEnd"/>
-      <w:r>
-        <w:rPr>
-          <w:lang w:eastAsia="de-DE"/>
-        </w:rPr>
-        <w:t xml:space="preserve"> also needs a </w:t>
-      </w:r>
-      <w:proofErr w:type="spellStart"/>
-      <w:r>
-        <w:rPr>
-          <w:lang w:eastAsia="de-DE"/>
-        </w:rPr>
-        <w:t>keystore</w:t>
-      </w:r>
-      <w:proofErr w:type="spellEnd"/>
-      <w:r>
-        <w:rPr>
-          <w:lang w:eastAsia="de-DE"/>
-        </w:rPr>
-        <w:t xml:space="preserve"> holding certificates to handle security with the backend(s). </w:t>
-      </w:r>
-      <w:r>
-        <w:rPr>
-          <w:lang w:eastAsia="de-DE"/>
-        </w:rPr>
-        <w:t xml:space="preserve"> </w:t>
-      </w:r>
-    </w:p>
-    <w:p>
-      <w:pPr>
-        <w:rPr>
-          <w:lang w:eastAsia="de-DE"/>
-        </w:rPr>
-      </w:pPr>
-      <w:r>
-        <w:rPr>
-          <w:lang w:eastAsia="de-DE"/>
-        </w:rPr>
-        <w:t xml:space="preserve">Also here this document refers to the introduced example of two backend applications connecting to the </w:t>
-      </w:r>
-      <w:proofErr w:type="spellStart"/>
-      <w:r>
-        <w:rPr>
-          <w:lang w:eastAsia="de-DE"/>
-        </w:rPr>
-        <w:t>domibusConnector</w:t>
-      </w:r>
-      <w:proofErr w:type="spellEnd"/>
-      <w:r>
-        <w:rPr>
-          <w:lang w:eastAsia="de-DE"/>
-        </w:rPr>
-        <w:t>: “Alice” and “Bob”.</w:t>
+    </w:p>
+    <w:p>
+      <w:pPr>
+        <w:rPr>
+          <w:lang w:eastAsia="de-DE"/>
+        </w:rPr>
+      </w:pPr>
+      <w:r>
+        <w:rPr>
+          <w:lang w:eastAsia="de-DE"/>
+        </w:rPr>
+        <w:t>Also here this document refers to the introduced example of two backend applications connecting to the domibusConnector: “Alice” and “Bob”.</w:t>
       </w:r>
     </w:p>
     <w:p>
@@ -4450,21 +3847,7 @@
         <w:rPr>
           <w:lang w:eastAsia="de-DE"/>
         </w:rPr>
-        <w:t xml:space="preserve">Therefore the connector backend </w:t>
-      </w:r>
-      <w:proofErr w:type="spellStart"/>
-      <w:r>
-        <w:rPr>
-          <w:lang w:eastAsia="de-DE"/>
-        </w:rPr>
-        <w:t>keystore</w:t>
-      </w:r>
-      <w:proofErr w:type="spellEnd"/>
-      <w:r>
-        <w:rPr>
-          <w:lang w:eastAsia="de-DE"/>
-        </w:rPr>
-        <w:t xml:space="preserve"> must contain the following keys:</w:t>
+        <w:t>Therefore the connector backend keystore must contain the following keys:</w:t>
       </w:r>
     </w:p>
     <w:p>
@@ -4483,49 +3866,7 @@
           <w:lang w:eastAsia="de-DE"/>
         </w:rPr>
         <w:lastRenderedPageBreak/>
-        <w:t xml:space="preserve">The private key of the </w:t>
-      </w:r>
-      <w:proofErr w:type="spellStart"/>
-      <w:r>
-        <w:rPr>
-          <w:lang w:eastAsia="de-DE"/>
-        </w:rPr>
-        <w:t>domibusConnector</w:t>
-      </w:r>
-      <w:proofErr w:type="spellEnd"/>
-      <w:r>
-        <w:rPr>
-          <w:lang w:eastAsia="de-DE"/>
-        </w:rPr>
-        <w:t xml:space="preserve"> backend certificate. It is used to sign messages that are sent to the </w:t>
-      </w:r>
-      <w:proofErr w:type="spellStart"/>
-      <w:r>
-        <w:rPr>
-          <w:lang w:eastAsia="de-DE"/>
-        </w:rPr>
-        <w:t>backends</w:t>
-      </w:r>
-      <w:proofErr w:type="spellEnd"/>
-      <w:r>
-        <w:rPr>
-          <w:lang w:eastAsia="de-DE"/>
-        </w:rPr>
-        <w:t xml:space="preserve"> “Alice” and “Bob” and also to decrypt messages received from the </w:t>
-      </w:r>
-      <w:proofErr w:type="spellStart"/>
-      <w:r>
-        <w:rPr>
-          <w:lang w:eastAsia="de-DE"/>
-        </w:rPr>
-        <w:t>backends</w:t>
-      </w:r>
-      <w:proofErr w:type="spellEnd"/>
-      <w:r>
-        <w:rPr>
-          <w:lang w:eastAsia="de-DE"/>
-        </w:rPr>
-        <w:t>.</w:t>
+        <w:t>The private key of the domibusConnector backend certificate. It is used to sign messages that are sent to the backends “Alice” and “Bob” and also to decrypt messages received from the backends.</w:t>
       </w:r>
     </w:p>
     <w:p>
@@ -4568,6 +3909,47 @@
       <w:pPr>
         <w:pStyle w:val="berschrift2"/>
       </w:pPr>
+      <w:r>
+        <w:t>Connector gateway keystore</w:t>
+      </w:r>
+    </w:p>
+    <w:p>
+      <w:pPr>
+        <w:rPr>
+          <w:lang w:eastAsia="de-DE"/>
+        </w:rPr>
+      </w:pPr>
+      <w:r>
+        <w:rPr>
+          <w:lang w:eastAsia="de-DE"/>
+        </w:rPr>
+        <w:t>The connector also has a keystore to which contains the private key for signing web service messages which are sent to the gateway.</w:t>
+      </w:r>
+    </w:p>
+    <w:p>
+      <w:pPr>
+        <w:rPr>
+          <w:lang w:eastAsia="de-DE"/>
+        </w:rPr>
+      </w:pPr>
+      <w:r>
+        <w:rPr>
+          <w:lang w:eastAsia="de-DE"/>
+        </w:rPr>
+        <w:t>TODO: graphic</w:t>
+      </w:r>
+    </w:p>
+    <w:p>
+      <w:pPr>
+        <w:rPr>
+          <w:lang w:eastAsia="de-DE"/>
+        </w:rPr>
+      </w:pPr>
+    </w:p>
+    <w:p>
+      <w:pPr>
+        <w:pStyle w:val="berschrift2"/>
+      </w:pPr>
       <w:bookmarkStart w:id="58" w:name="_Toc513612577"/>
       <w:r>
         <w:t>Connector e</w:t>
@@ -4581,7 +3963,6 @@
       <w:r>
         <w:t xml:space="preserve"> </w:t>
       </w:r>
-      <w:proofErr w:type="spellStart"/>
       <w:r>
         <w:t>k</w:t>
       </w:r>
@@ -4595,33 +3976,18 @@
         <w:t>tore</w:t>
       </w:r>
       <w:bookmarkEnd w:id="58"/>
-      <w:proofErr w:type="spellEnd"/>
-    </w:p>
-    <w:p>
-      <w:pPr>
-        <w:rPr>
-          <w:lang w:eastAsia="de-DE"/>
-        </w:rPr>
-      </w:pPr>
-      <w:r>
-        <w:rPr>
-          <w:lang w:eastAsia="de-DE"/>
-        </w:rPr>
-        <w:t xml:space="preserve">As already described, the </w:t>
-      </w:r>
-      <w:proofErr w:type="spellStart"/>
-      <w:r>
-        <w:rPr>
-          <w:lang w:eastAsia="de-DE"/>
-        </w:rPr>
-        <w:t>domibusConnector</w:t>
-      </w:r>
-      <w:proofErr w:type="spellEnd"/>
-      <w:r>
-        <w:rPr>
-          <w:lang w:eastAsia="de-DE"/>
-        </w:rPr>
-        <w:t xml:space="preserve"> generates confirmations at different points in message processing to distribute information to the sender/receiver of the business message on the status of the message.</w:t>
+    </w:p>
+    <w:p>
+      <w:pPr>
+        <w:rPr>
+          <w:lang w:eastAsia="de-DE"/>
+        </w:rPr>
+      </w:pPr>
+      <w:r>
+        <w:rPr>
+          <w:lang w:eastAsia="de-DE"/>
+        </w:rPr>
+        <w:t>As already described, the domibusConnector generates confirmations at different points in message processing to distribute information to the sender/receiver of the business message on the status of the message.</w:t>
       </w:r>
     </w:p>
     <w:p>
@@ -4660,21 +4026,7 @@
         <w:rPr>
           <w:lang w:eastAsia="de-DE"/>
         </w:rPr>
-        <w:t xml:space="preserve">For this purpose a hash code of the main document is generated and put into the ETSI-REM evidence. The evidence furthermore is signed by the </w:t>
-      </w:r>
-      <w:proofErr w:type="spellStart"/>
-      <w:r>
-        <w:rPr>
-          <w:lang w:eastAsia="de-DE"/>
-        </w:rPr>
-        <w:t>domibusConnector</w:t>
-      </w:r>
-      <w:proofErr w:type="spellEnd"/>
-      <w:r>
-        <w:rPr>
-          <w:lang w:eastAsia="de-DE"/>
-        </w:rPr>
-        <w:t>.</w:t>
+        <w:t>For this purpose a hash code of the main document is generated and put into the ETSI-REM evidence. The evidence furthermore is signed by the domibusConnector.</w:t>
       </w:r>
     </w:p>
     <w:p>
@@ -4702,23 +4054,13 @@
         <w:t xml:space="preserve">In chapter </w:t>
       </w:r>
       <w:hyperlink w:anchor="_Required_certificates" w:history="1">
-        <w:proofErr w:type="gramStart"/>
         <w:r>
           <w:rPr>
             <w:rStyle w:val="Hyperlink"/>
             <w:sz w:val="22"/>
             <w:lang w:eastAsia="de-DE"/>
           </w:rPr>
-          <w:t>Required</w:t>
-        </w:r>
-        <w:proofErr w:type="gramEnd"/>
-        <w:r>
-          <w:rPr>
-            <w:rStyle w:val="Hyperlink"/>
-            <w:sz w:val="22"/>
-            <w:lang w:eastAsia="de-DE"/>
-          </w:rPr>
-          <w:t xml:space="preserve"> key pairs</w:t>
+          <w:t>Required key pairs</w:t>
         </w:r>
       </w:hyperlink>
       <w:r>
@@ -4744,21 +4086,7 @@
         <w:rPr>
           <w:lang w:eastAsia="de-DE"/>
         </w:rPr>
-        <w:t>The private key of this certificate has to be placed inside a Java-</w:t>
-      </w:r>
-      <w:proofErr w:type="spellStart"/>
-      <w:r>
-        <w:rPr>
-          <w:lang w:eastAsia="de-DE"/>
-        </w:rPr>
-        <w:t>Keystore</w:t>
-      </w:r>
-      <w:proofErr w:type="spellEnd"/>
-      <w:r>
-        <w:rPr>
-          <w:lang w:eastAsia="de-DE"/>
-        </w:rPr>
-        <w:t>:</w:t>
+        <w:t>The private key of this certificate has to be placed inside a Java-Keystore:</w:t>
       </w:r>
     </w:p>
     <w:p>
@@ -4830,7 +4158,6 @@
       <w:r>
         <w:t xml:space="preserve"> </w:t>
       </w:r>
-      <w:proofErr w:type="spellStart"/>
       <w:r>
         <w:t>k</w:t>
       </w:r>
@@ -4844,7 +4171,6 @@
         <w:t>tore</w:t>
       </w:r>
       <w:bookmarkEnd w:id="59"/>
-      <w:proofErr w:type="spellEnd"/>
     </w:p>
     <w:p>
       <w:pPr>
@@ -4885,23 +4211,13 @@
         <w:t xml:space="preserve">To create the signature of the ASIC-S container, a certificate is needed. In chapter </w:t>
       </w:r>
       <w:hyperlink w:anchor="_Required_certificates" w:history="1">
-        <w:proofErr w:type="gramStart"/>
         <w:r>
           <w:rPr>
             <w:rStyle w:val="Hyperlink"/>
             <w:sz w:val="22"/>
             <w:lang w:eastAsia="de-DE"/>
           </w:rPr>
-          <w:t>Required</w:t>
-        </w:r>
-        <w:proofErr w:type="gramEnd"/>
-        <w:r>
-          <w:rPr>
-            <w:rStyle w:val="Hyperlink"/>
-            <w:sz w:val="22"/>
-            <w:lang w:eastAsia="de-DE"/>
-          </w:rPr>
-          <w:t xml:space="preserve"> key pairs</w:t>
+          <w:t>Required key pairs</w:t>
         </w:r>
       </w:hyperlink>
       <w:r>
@@ -4969,21 +4285,7 @@
         <w:rPr>
           <w:lang w:eastAsia="de-DE"/>
         </w:rPr>
-        <w:t xml:space="preserve">The private key of this certificate needs to be added to the “connector security </w:t>
-      </w:r>
-      <w:proofErr w:type="spellStart"/>
-      <w:r>
-        <w:rPr>
-          <w:lang w:eastAsia="de-DE"/>
-        </w:rPr>
-        <w:t>keystore</w:t>
-      </w:r>
-      <w:proofErr w:type="spellEnd"/>
-      <w:r>
-        <w:rPr>
-          <w:lang w:eastAsia="de-DE"/>
-        </w:rPr>
-        <w:t>”.</w:t>
+        <w:t>The private key of this certificate needs to be added to the “connector security keystore”.</w:t>
       </w:r>
     </w:p>
     <w:p>
@@ -5013,38 +4315,22 @@
       <w:r>
         <w:t xml:space="preserve">security </w:t>
       </w:r>
-      <w:proofErr w:type="spellStart"/>
       <w:r>
         <w:t>truststore</w:t>
       </w:r>
       <w:bookmarkEnd w:id="61"/>
-      <w:proofErr w:type="spellEnd"/>
-    </w:p>
-    <w:p>
-      <w:pPr>
-        <w:rPr>
-          <w:lang w:eastAsia="de-DE"/>
-        </w:rPr>
-      </w:pPr>
-      <w:r>
-        <w:rPr>
-          <w:lang w:eastAsia="de-DE"/>
-        </w:rPr>
-        <w:t xml:space="preserve">The connector security </w:t>
-      </w:r>
-      <w:proofErr w:type="spellStart"/>
-      <w:r>
-        <w:rPr>
-          <w:lang w:eastAsia="de-DE"/>
-        </w:rPr>
-        <w:t>truststore</w:t>
-      </w:r>
-      <w:proofErr w:type="spellEnd"/>
-      <w:r>
-        <w:rPr>
-          <w:lang w:eastAsia="de-DE"/>
-        </w:rPr>
-        <w:t xml:space="preserve"> is mostly provided by the e-Codex configuration management.</w:t>
+    </w:p>
+    <w:p>
+      <w:pPr>
+        <w:rPr>
+          <w:lang w:eastAsia="de-DE"/>
+        </w:rPr>
+      </w:pPr>
+      <w:r>
+        <w:rPr>
+          <w:lang w:eastAsia="de-DE"/>
+        </w:rPr>
+        <w:t>The connector security truststore is mostly provided by the e-Codex configuration management.</w:t>
       </w:r>
     </w:p>
     <w:p>
@@ -5058,7 +4344,6 @@
           <w:noProof/>
           <w:lang w:val="de-AT" w:eastAsia="de-AT"/>
         </w:rPr>
-        <w:lastRenderedPageBreak/>
         <w:drawing>
           <wp:inline distT="0" distB="0" distL="0" distR="0" wp14:anchorId="4AF97C21" wp14:editId="601BEA8F">
             <wp:extent cx="1803400" cy="895118"/>
@@ -5113,49 +4398,7 @@
         <w:rPr>
           <w:lang w:eastAsia="de-DE"/>
         </w:rPr>
-        <w:t xml:space="preserve">This </w:t>
-      </w:r>
-      <w:proofErr w:type="spellStart"/>
-      <w:r>
-        <w:rPr>
-          <w:lang w:eastAsia="de-DE"/>
-        </w:rPr>
-        <w:t>truststore</w:t>
-      </w:r>
-      <w:proofErr w:type="spellEnd"/>
-      <w:r>
-        <w:rPr>
-          <w:lang w:eastAsia="de-DE"/>
-        </w:rPr>
-        <w:t xml:space="preserve"> only holds public keys. The connector </w:t>
-      </w:r>
-      <w:proofErr w:type="spellStart"/>
-      <w:r>
-        <w:rPr>
-          <w:lang w:eastAsia="de-DE"/>
-        </w:rPr>
-        <w:t>truststore</w:t>
-      </w:r>
-      <w:proofErr w:type="spellEnd"/>
-      <w:r>
-        <w:rPr>
-          <w:lang w:eastAsia="de-DE"/>
-        </w:rPr>
-        <w:t xml:space="preserve"> (in configuration management called the “</w:t>
-      </w:r>
-      <w:proofErr w:type="spellStart"/>
-      <w:r>
-        <w:rPr>
-          <w:lang w:eastAsia="de-DE"/>
-        </w:rPr>
-        <w:t>connectorstore</w:t>
-      </w:r>
-      <w:proofErr w:type="spellEnd"/>
-      <w:r>
-        <w:rPr>
-          <w:lang w:eastAsia="de-DE"/>
-        </w:rPr>
-        <w:t>”) is provided by the configuration management of the project and contains the public keys of the e-CODEX partners. They are used to verify the signature of the ASIC-S container</w:t>
+        <w:t>This truststore only holds public keys. The connector truststore (in configuration management called the “connectorstore”) is provided by the configuration management of the project and contains the public keys of the e-CODEX partners. They are used to verify the signature of the ASIC-S container</w:t>
       </w:r>
       <w:r>
         <w:rPr>
@@ -5216,21 +4459,7 @@
         <w:rPr>
           <w:lang w:eastAsia="de-DE"/>
         </w:rPr>
-        <w:t xml:space="preserve">message when sending a message to an e-CODEX partner, the public key of the certificate with which the document was signed with should be imported into this </w:t>
-      </w:r>
-      <w:proofErr w:type="spellStart"/>
-      <w:r>
-        <w:rPr>
-          <w:lang w:eastAsia="de-DE"/>
-        </w:rPr>
-        <w:t>truststore</w:t>
-      </w:r>
-      <w:proofErr w:type="spellEnd"/>
-      <w:r>
-        <w:rPr>
-          <w:lang w:eastAsia="de-DE"/>
-        </w:rPr>
-        <w:t>. The security library uses this public key to verify the signature of the document then (configured as SIGNATURE_BASED).</w:t>
+        <w:t>message when sending a message to an e-CODEX partner, the public key of the certificate with which the document was signed with should be imported into this truststore. The security library uses this public key to verify the signature of the document then (configured as SIGNATURE_BASED).</w:t>
       </w:r>
     </w:p>
     <w:p>
@@ -5356,21 +4585,7 @@
         <w:rPr>
           <w:lang w:eastAsia="de-DE"/>
         </w:rPr>
-        <w:t xml:space="preserve">For that purpose, a </w:t>
-      </w:r>
-      <w:proofErr w:type="spellStart"/>
-      <w:r>
-        <w:rPr>
-          <w:lang w:eastAsia="de-DE"/>
-        </w:rPr>
-        <w:t>keystore</w:t>
-      </w:r>
-      <w:proofErr w:type="spellEnd"/>
-      <w:r>
-        <w:rPr>
-          <w:lang w:eastAsia="de-DE"/>
-        </w:rPr>
-        <w:t xml:space="preserve"> has to be created, holding the private key of the certificate described as “Gateway certificate” in chapter </w:t>
+        <w:t xml:space="preserve">For that purpose, a keystore has to be created, holding the private key of the certificate described as “Gateway certificate” in chapter </w:t>
       </w:r>
       <w:hyperlink w:anchor="_Required_certificates" w:history="1">
         <w:r>
@@ -5412,49 +4627,7 @@
         <w:rPr>
           <w:lang w:eastAsia="de-DE"/>
         </w:rPr>
-        <w:t xml:space="preserve">The </w:t>
-      </w:r>
-      <w:proofErr w:type="spellStart"/>
-      <w:r>
-        <w:rPr>
-          <w:lang w:eastAsia="de-DE"/>
-        </w:rPr>
-        <w:t>truststore</w:t>
-      </w:r>
-      <w:proofErr w:type="spellEnd"/>
-      <w:r>
-        <w:rPr>
-          <w:lang w:eastAsia="de-DE"/>
-        </w:rPr>
-        <w:t xml:space="preserve"> for the gateway, just like the “</w:t>
-      </w:r>
-      <w:proofErr w:type="spellStart"/>
-      <w:r>
-        <w:rPr>
-          <w:lang w:eastAsia="de-DE"/>
-        </w:rPr>
-        <w:t>connectorstore</w:t>
-      </w:r>
-      <w:proofErr w:type="spellEnd"/>
-      <w:r>
-        <w:rPr>
-          <w:lang w:eastAsia="de-DE"/>
-        </w:rPr>
-        <w:t xml:space="preserve">” on </w:t>
-      </w:r>
-      <w:proofErr w:type="spellStart"/>
-      <w:r>
-        <w:rPr>
-          <w:lang w:eastAsia="de-DE"/>
-        </w:rPr>
-        <w:t>domibusConnector</w:t>
-      </w:r>
-      <w:proofErr w:type="spellEnd"/>
-      <w:r>
-        <w:rPr>
-          <w:lang w:eastAsia="de-DE"/>
-        </w:rPr>
-        <w:t xml:space="preserve"> level, is provided by the e-Codex configuration management.</w:t>
+        <w:t>The truststore for the gateway, just like the “connectorstore” on domibusConnector level, is provided by the e-Codex configuration management.</w:t>
       </w:r>
     </w:p>
     <w:p>
@@ -5467,7 +4640,6 @@
       <w:bookmarkStart w:id="65" w:name="_Deployment"/>
       <w:bookmarkStart w:id="66" w:name="_Toc513612581"/>
       <w:bookmarkEnd w:id="65"/>
-      <w:proofErr w:type="gramStart"/>
       <w:r>
         <w:rPr>
           <w:lang w:eastAsia="de-DE"/>
@@ -5479,14 +4651,7 @@
         <w:rPr>
           <w:lang w:eastAsia="de-DE"/>
         </w:rPr>
-        <w:t>-Codex</w:t>
-      </w:r>
-      <w:proofErr w:type="gramEnd"/>
-      <w:r>
-        <w:rPr>
-          <w:lang w:eastAsia="de-DE"/>
-        </w:rPr>
-        <w:t xml:space="preserve"> configuration management</w:t>
+        <w:t>-Codex configuration management</w:t>
       </w:r>
       <w:bookmarkEnd w:id="66"/>
     </w:p>
@@ -5590,23 +4755,13 @@
         <w:t xml:space="preserve">Every participant has to provide the public keys of the following certificates described in chapter </w:t>
       </w:r>
       <w:hyperlink w:anchor="_Required_certificates" w:history="1">
-        <w:proofErr w:type="gramStart"/>
         <w:r>
           <w:rPr>
             <w:rStyle w:val="Hyperlink"/>
             <w:sz w:val="22"/>
             <w:lang w:eastAsia="de-DE"/>
           </w:rPr>
-          <w:t>Required</w:t>
-        </w:r>
-        <w:proofErr w:type="gramEnd"/>
-        <w:r>
-          <w:rPr>
-            <w:rStyle w:val="Hyperlink"/>
-            <w:sz w:val="22"/>
-            <w:lang w:eastAsia="de-DE"/>
-          </w:rPr>
-          <w:t xml:space="preserve"> certificates</w:t>
+          <w:t>Required certificates</w:t>
         </w:r>
       </w:hyperlink>
       <w:r>
@@ -5662,62 +4817,20 @@
         <w:rPr>
           <w:lang w:eastAsia="de-DE"/>
         </w:rPr>
-        <w:t xml:space="preserve">They are used to create </w:t>
-      </w:r>
-      <w:proofErr w:type="spellStart"/>
-      <w:r>
-        <w:rPr>
-          <w:lang w:eastAsia="de-DE"/>
-        </w:rPr>
-        <w:t>truststores</w:t>
-      </w:r>
-      <w:proofErr w:type="spellEnd"/>
-      <w:r>
-        <w:rPr>
-          <w:lang w:eastAsia="de-DE"/>
-        </w:rPr>
-        <w:t xml:space="preserve"> that contain the public keys of all partners.</w:t>
-      </w:r>
-    </w:p>
-    <w:p>
-      <w:pPr>
-        <w:rPr>
-          <w:lang w:eastAsia="de-DE"/>
-        </w:rPr>
-      </w:pPr>
-      <w:r>
-        <w:rPr>
-          <w:lang w:eastAsia="de-DE"/>
-        </w:rPr>
-        <w:t>The “Connector security certificate” public key is used for the “</w:t>
-      </w:r>
-      <w:proofErr w:type="spellStart"/>
-      <w:r>
-        <w:rPr>
-          <w:lang w:eastAsia="de-DE"/>
-        </w:rPr>
-        <w:t>connectorstore</w:t>
-      </w:r>
-      <w:proofErr w:type="spellEnd"/>
-      <w:r>
-        <w:rPr>
-          <w:lang w:eastAsia="de-DE"/>
-        </w:rPr>
-        <w:t>” distributed by the configuration management. The “</w:t>
-      </w:r>
-      <w:proofErr w:type="spellStart"/>
-      <w:r>
-        <w:rPr>
-          <w:lang w:eastAsia="de-DE"/>
-        </w:rPr>
-        <w:t>connectorstore</w:t>
-      </w:r>
-      <w:proofErr w:type="spellEnd"/>
-      <w:r>
-        <w:rPr>
-          <w:lang w:eastAsia="de-DE"/>
-        </w:rPr>
-        <w:t xml:space="preserve">” distributed contains all public keys from all participants and is described in this document as </w:t>
+        <w:t>They are used to create truststores that contain the public keys of all partners.</w:t>
+      </w:r>
+    </w:p>
+    <w:p>
+      <w:pPr>
+        <w:rPr>
+          <w:lang w:eastAsia="de-DE"/>
+        </w:rPr>
+      </w:pPr>
+      <w:r>
+        <w:rPr>
+          <w:lang w:eastAsia="de-DE"/>
+        </w:rPr>
+        <w:t xml:space="preserve">The “Connector security certificate” public key is used for the “connectorstore” distributed by the configuration management. The “connectorstore” distributed contains all public keys from all participants and is described in this document as </w:t>
       </w:r>
       <w:hyperlink w:anchor="_Connector_security_truststore" w:history="1">
         <w:r>
@@ -5726,18 +4839,8 @@
             <w:sz w:val="22"/>
             <w:lang w:eastAsia="de-DE"/>
           </w:rPr>
-          <w:t xml:space="preserve">Connector security </w:t>
-        </w:r>
-        <w:proofErr w:type="spellStart"/>
-        <w:r>
-          <w:rPr>
-            <w:rStyle w:val="Hyperlink"/>
-            <w:sz w:val="22"/>
-            <w:lang w:eastAsia="de-DE"/>
-          </w:rPr>
-          <w:t>truststore</w:t>
-        </w:r>
-        <w:proofErr w:type="spellEnd"/>
+          <w:t>Connector security truststore</w:t>
+        </w:r>
       </w:hyperlink>
       <w:r>
         <w:rPr>
@@ -5756,35 +4859,7 @@
         <w:rPr>
           <w:lang w:eastAsia="de-DE"/>
         </w:rPr>
-        <w:t>The “Gateway certificate” public key is used for the “</w:t>
-      </w:r>
-      <w:proofErr w:type="spellStart"/>
-      <w:r>
-        <w:rPr>
-          <w:lang w:eastAsia="de-DE"/>
-        </w:rPr>
-        <w:t>truststore</w:t>
-      </w:r>
-      <w:proofErr w:type="spellEnd"/>
-      <w:r>
-        <w:rPr>
-          <w:lang w:eastAsia="de-DE"/>
-        </w:rPr>
-        <w:t>” distributed by the configuration management. The “</w:t>
-      </w:r>
-      <w:proofErr w:type="spellStart"/>
-      <w:r>
-        <w:rPr>
-          <w:lang w:eastAsia="de-DE"/>
-        </w:rPr>
-        <w:t>truststore</w:t>
-      </w:r>
-      <w:proofErr w:type="spellEnd"/>
-      <w:r>
-        <w:rPr>
-          <w:lang w:eastAsia="de-DE"/>
-        </w:rPr>
-        <w:t xml:space="preserve">” distributed contains all public keys from all participants and is described in this document in chapter </w:t>
+        <w:t xml:space="preserve">The “Gateway certificate” public key is used for the “truststore” distributed by the configuration management. The “truststore” distributed contains all public keys from all participants and is described in this document in chapter </w:t>
       </w:r>
       <w:hyperlink w:anchor="_Gateway_security" w:history="1">
         <w:r>
@@ -5909,7 +4984,7 @@
         <w:sz w:val="20"/>
         <w:szCs w:val="20"/>
       </w:rPr>
-      <w:t>2</w:t>
+      <w:t>8</w:t>
     </w:r>
     <w:r>
       <w:rPr>
@@ -5966,7 +5041,7 @@
         <w:sz w:val="20"/>
         <w:szCs w:val="20"/>
       </w:rPr>
-      <w:t>13</w:t>
+      <w:t>9</w:t>
     </w:r>
     <w:r>
       <w:rPr>
@@ -12267,7 +11342,7 @@
   <a:extraClrSchemeLst/>
   <a:extLst>
     <a:ext uri="{05A4C25C-085E-4340-85A3-A5531E510DB2}">
-      <thm15:themeFamily xmlns:thm15="http://schemas.microsoft.com/office/thememl/2012/main" xmlns="" name="Office Theme" id="{62F939B6-93AF-4DB8-9C6B-D6C7DFDC589F}" vid="{4A3C46E8-61CC-4603-A589-7422A47A8E4A}"/>
+      <thm15:themeFamily xmlns="" xmlns:thm15="http://schemas.microsoft.com/office/thememl/2012/main" name="Office Theme" id="{62F939B6-93AF-4DB8-9C6B-D6C7DFDC589F}" vid="{4A3C46E8-61CC-4603-A589-7422A47A8E4A}"/>
     </a:ext>
   </a:extLst>
 </a:theme>
@@ -12278,7 +11353,7 @@
 </file>
 
 <file path=customXml/itemProps1.xml><?xml version="1.0" encoding="utf-8"?>
-<ds:datastoreItem xmlns:ds="http://schemas.openxmlformats.org/officeDocument/2006/customXml" ds:itemID="{8C7863A8-B79C-4B6D-826E-28AF5EF527FC}">
+<ds:datastoreItem xmlns:ds="http://schemas.openxmlformats.org/officeDocument/2006/customXml" ds:itemID="{7D47D322-37B0-49E1-AEE4-3CA046CCF0E2}">
   <ds:schemaRefs>
     <ds:schemaRef ds:uri="http://schemas.openxmlformats.org/officeDocument/2006/bibliography"/>
   </ds:schemaRefs>

</xml_diff>